<commit_message>
RAD, Use Case Diagram
</commit_message>
<xml_diff>
--- a/Deliverables/ClickFly - RequirementAnalysisDocument(RAD).docx
+++ b/Deliverables/ClickFly - RequirementAnalysisDocument(RAD).docx
@@ -154,7 +154,6 @@
           <w:szCs w:val="36"/>
         </w:rPr>
       </w:pPr>
-      <w:proofErr w:type="spellStart"/>
       <w:r>
         <w:rPr>
           <w:rFonts w:ascii="Arial" w:eastAsia="Arial" w:hAnsi="Arial" w:cs="Arial"/>
@@ -165,7 +164,6 @@
         </w:rPr>
         <w:t>ClickFly</w:t>
       </w:r>
-      <w:proofErr w:type="spellEnd"/>
       <w:r>
         <w:rPr>
           <w:rFonts w:ascii="Arial" w:eastAsia="Arial" w:hAnsi="Arial" w:cs="Arial"/>
@@ -175,50 +173,7 @@
           <w:szCs w:val="36"/>
         </w:rPr>
         <w:br/>
-      </w:r>
-      <w:proofErr w:type="spellStart"/>
-      <w:r>
-        <w:rPr>
-          <w:rFonts w:ascii="Arial" w:eastAsia="Arial" w:hAnsi="Arial" w:cs="Arial"/>
-          <w:b/>
-          <w:bCs/>
-          <w:sz w:val="36"/>
-          <w:szCs w:val="36"/>
-        </w:rPr>
-        <w:t>Requirement</w:t>
-      </w:r>
-      <w:proofErr w:type="spellEnd"/>
-      <w:r>
-        <w:rPr>
-          <w:rFonts w:ascii="Arial" w:eastAsia="Arial" w:hAnsi="Arial" w:cs="Arial"/>
-          <w:b/>
-          <w:bCs/>
-          <w:sz w:val="36"/>
-          <w:szCs w:val="36"/>
-        </w:rPr>
-        <w:t xml:space="preserve"> Analysis </w:t>
-      </w:r>
-      <w:proofErr w:type="spellStart"/>
-      <w:r>
-        <w:rPr>
-          <w:rFonts w:ascii="Arial" w:eastAsia="Arial" w:hAnsi="Arial" w:cs="Arial"/>
-          <w:b/>
-          <w:bCs/>
-          <w:sz w:val="36"/>
-          <w:szCs w:val="36"/>
-        </w:rPr>
-        <w:t>Document</w:t>
-      </w:r>
-      <w:proofErr w:type="spellEnd"/>
-      <w:r>
-        <w:rPr>
-          <w:rFonts w:ascii="Arial" w:eastAsia="Arial" w:hAnsi="Arial" w:cs="Arial"/>
-          <w:b/>
-          <w:bCs/>
-          <w:sz w:val="36"/>
-          <w:szCs w:val="36"/>
-        </w:rPr>
-        <w:t xml:space="preserve"> (RAD)</w:t>
+        <w:t>Requirement Analysis Document (RAD)</w:t>
       </w:r>
       <w:r>
         <w:rPr>
@@ -810,7 +765,6 @@
           <w:szCs w:val="32"/>
         </w:rPr>
       </w:pPr>
-      <w:proofErr w:type="spellStart"/>
       <w:r>
         <w:rPr>
           <w:rFonts w:ascii="Arial" w:eastAsia="Arial" w:hAnsi="Arial" w:cs="Arial"/>
@@ -819,18 +773,7 @@
           <w:sz w:val="32"/>
           <w:szCs w:val="32"/>
         </w:rPr>
-        <w:t>Revision</w:t>
-      </w:r>
-      <w:proofErr w:type="spellEnd"/>
-      <w:r>
-        <w:rPr>
-          <w:rFonts w:ascii="Arial" w:eastAsia="Arial" w:hAnsi="Arial" w:cs="Arial"/>
-          <w:b/>
-          <w:bCs/>
-          <w:sz w:val="32"/>
-          <w:szCs w:val="32"/>
-        </w:rPr>
-        <w:t xml:space="preserve"> History</w:t>
+        <w:t>Revision History</w:t>
       </w:r>
     </w:p>
     <w:tbl>
@@ -1164,13 +1107,8 @@
               <w:widowControl w:val="0"/>
             </w:pPr>
             <w:r>
-              <w:t xml:space="preserve">Aggiunta state chart </w:t>
-            </w:r>
-            <w:proofErr w:type="spellStart"/>
-            <w:r>
-              <w:t>diagram</w:t>
-            </w:r>
-            <w:proofErr w:type="spellEnd"/>
+              <w:t>Aggiunta state chart diagram</w:t>
+            </w:r>
           </w:p>
         </w:tc>
         <w:tc>
@@ -1187,17 +1125,7 @@
               <w:widowControl w:val="0"/>
             </w:pPr>
             <w:r>
-              <w:t xml:space="preserve">Fabio </w:t>
-            </w:r>
-            <w:proofErr w:type="spellStart"/>
-            <w:proofErr w:type="gramStart"/>
-            <w:r>
-              <w:t>Pennarella,Giusy</w:t>
-            </w:r>
-            <w:proofErr w:type="spellEnd"/>
-            <w:proofErr w:type="gramEnd"/>
-            <w:r>
-              <w:t xml:space="preserve"> Chierchia</w:t>
+              <w:t>Fabio Pennarella,Giusy Chierchia</w:t>
             </w:r>
           </w:p>
         </w:tc>
@@ -1254,25 +1182,8 @@
               <w:widowControl w:val="0"/>
             </w:pPr>
             <w:r>
-              <w:t xml:space="preserve">Aggiunti </w:t>
-            </w:r>
-            <w:proofErr w:type="spellStart"/>
-            <w:proofErr w:type="gramStart"/>
-            <w:r>
-              <w:t>scenari,sequence</w:t>
-            </w:r>
-            <w:proofErr w:type="spellEnd"/>
-            <w:proofErr w:type="gramEnd"/>
-            <w:r>
-              <w:t xml:space="preserve"> e activity </w:t>
-            </w:r>
-            <w:proofErr w:type="spellStart"/>
-            <w:proofErr w:type="gramStart"/>
-            <w:r>
-              <w:t>diagrams,glossario</w:t>
-            </w:r>
-            <w:proofErr w:type="spellEnd"/>
-            <w:proofErr w:type="gramEnd"/>
+              <w:t>Aggiunti scenari,sequence e activity diagrams,glossario</w:t>
+            </w:r>
           </w:p>
         </w:tc>
         <w:tc>
@@ -1289,17 +1200,7 @@
               <w:widowControl w:val="0"/>
             </w:pPr>
             <w:r>
-              <w:t xml:space="preserve">Fabio </w:t>
-            </w:r>
-            <w:proofErr w:type="spellStart"/>
-            <w:proofErr w:type="gramStart"/>
-            <w:r>
-              <w:t>Pennarella,Giusy</w:t>
-            </w:r>
-            <w:proofErr w:type="spellEnd"/>
-            <w:proofErr w:type="gramEnd"/>
-            <w:r>
-              <w:t xml:space="preserve"> Chierchia</w:t>
+              <w:t>Fabio Pennarella,Giusy Chierchia</w:t>
             </w:r>
           </w:p>
         </w:tc>
@@ -1374,17 +1275,7 @@
               <w:widowControl w:val="0"/>
             </w:pPr>
             <w:r>
-              <w:t xml:space="preserve">Fabio </w:t>
-            </w:r>
-            <w:proofErr w:type="spellStart"/>
-            <w:proofErr w:type="gramStart"/>
-            <w:r>
-              <w:t>Pennarella,Giusy</w:t>
-            </w:r>
-            <w:proofErr w:type="spellEnd"/>
-            <w:proofErr w:type="gramEnd"/>
-            <w:r>
-              <w:t xml:space="preserve"> Chierchia</w:t>
+              <w:t>Fabio Pennarella,Giusy Chierchia</w:t>
             </w:r>
           </w:p>
         </w:tc>
@@ -1569,7 +1460,6 @@
         </w:rPr>
         <w:t xml:space="preserve">Il sistema, denominato </w:t>
       </w:r>
-      <w:proofErr w:type="spellStart"/>
       <w:r>
         <w:rPr>
           <w:b/>
@@ -1579,7 +1469,6 @@
         </w:rPr>
         <w:t>ClickFly</w:t>
       </w:r>
-      <w:proofErr w:type="spellEnd"/>
       <w:r>
         <w:rPr>
           <w:sz w:val="24"/>
@@ -1598,21 +1487,12 @@
           <w:szCs w:val="24"/>
         </w:rPr>
       </w:pPr>
-      <w:proofErr w:type="spellStart"/>
-      <w:r>
-        <w:rPr>
-          <w:sz w:val="24"/>
-          <w:szCs w:val="24"/>
-        </w:rPr>
-        <w:t>ClickFly</w:t>
-      </w:r>
-      <w:proofErr w:type="spellEnd"/>
-      <w:r>
-        <w:rPr>
-          <w:sz w:val="24"/>
-          <w:szCs w:val="24"/>
-        </w:rPr>
-        <w:t xml:space="preserve"> mira a diventare un punto di riferimento per gli utenti che desiderano pianificare i propri viaggi in maniera efficiente, offrendo un’interfaccia chiara e funzionalità mirate alla gestione completa del processo di prenotazione, dalla ricerca iniziale fino alla visualizzazione delle prenotazioni effettuate.</w:t>
+      <w:r>
+        <w:rPr>
+          <w:sz w:val="24"/>
+          <w:szCs w:val="24"/>
+        </w:rPr>
+        <w:t>ClickFly mira a diventare un punto di riferimento per gli utenti che desiderano pianificare i propri viaggi in maniera efficiente, offrendo un’interfaccia chiara e funzionalità mirate alla gestione completa del processo di prenotazione, dalla ricerca iniziale fino alla visualizzazione delle prenotazioni effettuate.</w:t>
       </w:r>
     </w:p>
     <w:p>
@@ -1663,21 +1543,12 @@
           <w:szCs w:val="24"/>
         </w:rPr>
       </w:pPr>
-      <w:proofErr w:type="spellStart"/>
-      <w:r>
-        <w:rPr>
-          <w:sz w:val="24"/>
-          <w:szCs w:val="24"/>
-        </w:rPr>
-        <w:t>ClickFly</w:t>
-      </w:r>
-      <w:proofErr w:type="spellEnd"/>
-      <w:r>
-        <w:rPr>
-          <w:sz w:val="24"/>
-          <w:szCs w:val="24"/>
-        </w:rPr>
-        <w:t xml:space="preserve"> è una </w:t>
+      <w:r>
+        <w:rPr>
+          <w:sz w:val="24"/>
+          <w:szCs w:val="24"/>
+        </w:rPr>
+        <w:t xml:space="preserve">ClickFly è una </w:t>
       </w:r>
       <w:r>
         <w:rPr>
@@ -2342,7 +2213,6 @@
           <w:szCs w:val="24"/>
         </w:rPr>
       </w:pPr>
-      <w:proofErr w:type="spellStart"/>
       <w:r>
         <w:rPr>
           <w:b/>
@@ -2352,7 +2222,6 @@
         </w:rPr>
         <w:t>ClickFly</w:t>
       </w:r>
-      <w:proofErr w:type="spellEnd"/>
       <w:r>
         <w:rPr>
           <w:sz w:val="24"/>
@@ -2629,23 +2498,7 @@
           <w:sz w:val="24"/>
           <w:szCs w:val="24"/>
         </w:rPr>
-        <w:t xml:space="preserve">Il sistema </w:t>
-      </w:r>
-      <w:proofErr w:type="spellStart"/>
-      <w:r>
-        <w:rPr>
-          <w:sz w:val="24"/>
-          <w:szCs w:val="24"/>
-        </w:rPr>
-        <w:t>ClickFly</w:t>
-      </w:r>
-      <w:proofErr w:type="spellEnd"/>
-      <w:r>
-        <w:rPr>
-          <w:sz w:val="24"/>
-          <w:szCs w:val="24"/>
-        </w:rPr>
-        <w:t xml:space="preserve"> si ispira ai principali portali di prenotazione voli attualmente presenti sul mercato, adattandone le funzionalità a un contesto didattic</w:t>
+        <w:t>Il sistema ClickFly si ispira ai principali portali di prenotazione voli attualmente presenti sul mercato, adattandone le funzionalità a un contesto didattic</w:t>
       </w:r>
       <w:r>
         <w:rPr>
@@ -2815,23 +2668,7 @@
           <w:sz w:val="24"/>
           <w:szCs w:val="24"/>
         </w:rPr>
-        <w:t xml:space="preserve">Attualmente il sistema </w:t>
-      </w:r>
-      <w:proofErr w:type="spellStart"/>
-      <w:r>
-        <w:rPr>
-          <w:sz w:val="24"/>
-          <w:szCs w:val="24"/>
-        </w:rPr>
-        <w:t>ClickFly</w:t>
-      </w:r>
-      <w:proofErr w:type="spellEnd"/>
-      <w:r>
-        <w:rPr>
-          <w:sz w:val="24"/>
-          <w:szCs w:val="24"/>
-        </w:rPr>
-        <w:t xml:space="preserve"> presenta</w:t>
+        <w:t>Attualmente il sistema ClickFly presenta</w:t>
       </w:r>
       <w:r>
         <w:rPr>
@@ -4681,23 +4518,7 @@
           <w:sz w:val="28"/>
           <w:szCs w:val="28"/>
         </w:rPr>
-        <w:t xml:space="preserve">Le pagine principali (ricerca voli, carrello, area personale) devono caricarsi entro </w:t>
-      </w:r>
-      <w:proofErr w:type="gramStart"/>
-      <w:r>
-        <w:rPr>
-          <w:sz w:val="28"/>
-          <w:szCs w:val="28"/>
-        </w:rPr>
-        <w:t>2</w:t>
-      </w:r>
-      <w:proofErr w:type="gramEnd"/>
-      <w:r>
-        <w:rPr>
-          <w:sz w:val="28"/>
-          <w:szCs w:val="28"/>
-        </w:rPr>
-        <w:t xml:space="preserve"> secondi in condizioni di carico normale.</w:t>
+        <w:t>Le pagine principali (ricerca voli, carrello, area personale) devono caricarsi entro 2 secondi in condizioni di carico normale.</w:t>
       </w:r>
       <w:r>
         <w:rPr>
@@ -4725,23 +4546,7 @@
           <w:sz w:val="28"/>
           <w:szCs w:val="28"/>
         </w:rPr>
-        <w:t xml:space="preserve">Le operazioni critiche (login, aggiunta al carrello, checkout) devono essere completate entro </w:t>
-      </w:r>
-      <w:proofErr w:type="gramStart"/>
-      <w:r>
-        <w:rPr>
-          <w:sz w:val="28"/>
-          <w:szCs w:val="28"/>
-        </w:rPr>
-        <w:t>3</w:t>
-      </w:r>
-      <w:proofErr w:type="gramEnd"/>
-      <w:r>
-        <w:rPr>
-          <w:sz w:val="28"/>
-          <w:szCs w:val="28"/>
-        </w:rPr>
-        <w:t xml:space="preserve"> secondi.</w:t>
+        <w:t>Le operazioni critiche (login, aggiunta al carrello, checkout) devono essere completate entro 3 secondi.</w:t>
       </w:r>
       <w:r>
         <w:rPr>
@@ -4834,23 +4639,7 @@
           <w:sz w:val="28"/>
           <w:szCs w:val="28"/>
         </w:rPr>
-        <w:t xml:space="preserve">Le password devono essere memorizzate esclusivamente in forma </w:t>
-      </w:r>
-      <w:proofErr w:type="spellStart"/>
-      <w:r>
-        <w:rPr>
-          <w:sz w:val="28"/>
-          <w:szCs w:val="28"/>
-        </w:rPr>
-        <w:t>hashata</w:t>
-      </w:r>
-      <w:proofErr w:type="spellEnd"/>
-      <w:r>
-        <w:rPr>
-          <w:sz w:val="28"/>
-          <w:szCs w:val="28"/>
-        </w:rPr>
-        <w:t>.</w:t>
+        <w:t>Le password devono essere memorizzate esclusivamente in forma hashata.</w:t>
       </w:r>
       <w:r>
         <w:rPr>
@@ -5316,23 +5105,7 @@
           <w:sz w:val="28"/>
           <w:szCs w:val="28"/>
         </w:rPr>
-        <w:t xml:space="preserve">L’architettura basata su database relazionale e </w:t>
-      </w:r>
-      <w:proofErr w:type="spellStart"/>
-      <w:r>
-        <w:rPr>
-          <w:sz w:val="28"/>
-          <w:szCs w:val="28"/>
-        </w:rPr>
-        <w:t>servlet</w:t>
-      </w:r>
-      <w:proofErr w:type="spellEnd"/>
-      <w:r>
-        <w:rPr>
-          <w:sz w:val="28"/>
-          <w:szCs w:val="28"/>
-        </w:rPr>
-        <w:t xml:space="preserve"> consente l’estensione futura a:</w:t>
+        <w:t>L’architettura basata su database relazionale e servlet consente l’estensione futura a:</w:t>
       </w:r>
       <w:r>
         <w:rPr>
@@ -5694,23 +5467,7 @@
           <w:sz w:val="28"/>
           <w:szCs w:val="28"/>
         </w:rPr>
-        <w:t xml:space="preserve">Il sistema deve essere facilmente </w:t>
-      </w:r>
-      <w:proofErr w:type="spellStart"/>
-      <w:r>
-        <w:rPr>
-          <w:sz w:val="28"/>
-          <w:szCs w:val="28"/>
-        </w:rPr>
-        <w:t>manutenibile</w:t>
-      </w:r>
-      <w:proofErr w:type="spellEnd"/>
-      <w:r>
-        <w:rPr>
-          <w:sz w:val="28"/>
-          <w:szCs w:val="28"/>
-        </w:rPr>
-        <w:t xml:space="preserve"> ed estendibile.</w:t>
+        <w:t>Il sistema deve essere facilmente manutenibile ed estendibile.</w:t>
       </w:r>
     </w:p>
     <w:p>
@@ -5811,7 +5568,6 @@
           <w:szCs w:val="28"/>
         </w:rPr>
       </w:pPr>
-      <w:proofErr w:type="spellStart"/>
       <w:r>
         <w:rPr>
           <w:sz w:val="28"/>
@@ -5819,7 +5575,6 @@
         </w:rPr>
         <w:t>Servlet</w:t>
       </w:r>
-      <w:proofErr w:type="spellEnd"/>
       <w:r>
         <w:rPr>
           <w:sz w:val="28"/>
@@ -6000,21 +5755,12 @@
           <w:szCs w:val="28"/>
         </w:rPr>
       </w:pPr>
-      <w:proofErr w:type="spellStart"/>
-      <w:r>
-        <w:rPr>
-          <w:sz w:val="28"/>
-          <w:szCs w:val="28"/>
-        </w:rPr>
-        <w:t>Servlet</w:t>
-      </w:r>
-      <w:proofErr w:type="spellEnd"/>
-      <w:r>
-        <w:rPr>
-          <w:sz w:val="28"/>
-          <w:szCs w:val="28"/>
-        </w:rPr>
-        <w:t xml:space="preserve"> Container</w:t>
+      <w:r>
+        <w:rPr>
+          <w:sz w:val="28"/>
+          <w:szCs w:val="28"/>
+        </w:rPr>
+        <w:t>Servlet Container</w:t>
       </w:r>
       <w:r>
         <w:rPr>
@@ -6403,17 +6149,8 @@
                 <w:sz w:val="24"/>
                 <w:szCs w:val="24"/>
               </w:rPr>
-              <w:t xml:space="preserve">Entry </w:t>
-            </w:r>
-            <w:proofErr w:type="spellStart"/>
-            <w:r>
-              <w:rPr>
-                <w:sz w:val="24"/>
-                <w:szCs w:val="24"/>
-              </w:rPr>
-              <w:t>ondition</w:t>
-            </w:r>
-            <w:proofErr w:type="spellEnd"/>
+              <w:t>Entry ondition</w:t>
+            </w:r>
           </w:p>
         </w:tc>
         <w:tc>
@@ -6475,17 +6212,8 @@
                 <w:sz w:val="24"/>
                 <w:szCs w:val="24"/>
               </w:rPr>
-              <w:t xml:space="preserve">Exit </w:t>
-            </w:r>
-            <w:proofErr w:type="spellStart"/>
-            <w:r>
-              <w:rPr>
-                <w:sz w:val="24"/>
-                <w:szCs w:val="24"/>
-              </w:rPr>
-              <w:t>condition</w:t>
-            </w:r>
-            <w:proofErr w:type="spellEnd"/>
+              <w:t>Exit condition</w:t>
+            </w:r>
           </w:p>
         </w:tc>
         <w:tc>
@@ -6895,17 +6623,8 @@
                 <w:sz w:val="24"/>
                 <w:szCs w:val="24"/>
               </w:rPr>
-              <w:t xml:space="preserve">Entry </w:t>
-            </w:r>
-            <w:proofErr w:type="spellStart"/>
-            <w:r>
-              <w:rPr>
-                <w:sz w:val="24"/>
-                <w:szCs w:val="24"/>
-              </w:rPr>
-              <w:t>condition</w:t>
-            </w:r>
-            <w:proofErr w:type="spellEnd"/>
+              <w:t>Entry condition</w:t>
+            </w:r>
           </w:p>
         </w:tc>
         <w:tc>
@@ -6958,17 +6677,8 @@
                 <w:sz w:val="24"/>
                 <w:szCs w:val="24"/>
               </w:rPr>
-              <w:t xml:space="preserve">Exit </w:t>
-            </w:r>
-            <w:proofErr w:type="spellStart"/>
-            <w:r>
-              <w:rPr>
-                <w:sz w:val="24"/>
-                <w:szCs w:val="24"/>
-              </w:rPr>
-              <w:t>condition</w:t>
-            </w:r>
-            <w:proofErr w:type="spellEnd"/>
+              <w:t>Exit condition</w:t>
+            </w:r>
           </w:p>
         </w:tc>
         <w:tc>
@@ -7488,17 +7198,8 @@
                 <w:sz w:val="24"/>
                 <w:szCs w:val="24"/>
               </w:rPr>
-              <w:t xml:space="preserve">Entry </w:t>
-            </w:r>
-            <w:proofErr w:type="spellStart"/>
-            <w:r>
-              <w:rPr>
-                <w:sz w:val="24"/>
-                <w:szCs w:val="24"/>
-              </w:rPr>
-              <w:t>condition</w:t>
-            </w:r>
-            <w:proofErr w:type="spellEnd"/>
+              <w:t>Entry condition</w:t>
+            </w:r>
           </w:p>
         </w:tc>
         <w:tc>
@@ -7544,17 +7245,8 @@
                 <w:sz w:val="24"/>
                 <w:szCs w:val="24"/>
               </w:rPr>
-              <w:t xml:space="preserve">Exit </w:t>
-            </w:r>
-            <w:proofErr w:type="spellStart"/>
-            <w:r>
-              <w:rPr>
-                <w:sz w:val="24"/>
-                <w:szCs w:val="24"/>
-              </w:rPr>
-              <w:t>condition</w:t>
-            </w:r>
-            <w:proofErr w:type="spellEnd"/>
+              <w:t>Exit condition</w:t>
+            </w:r>
           </w:p>
         </w:tc>
         <w:tc>
@@ -8016,17 +7708,8 @@
                 <w:sz w:val="24"/>
                 <w:szCs w:val="24"/>
               </w:rPr>
-              <w:t xml:space="preserve">Entry </w:t>
-            </w:r>
-            <w:proofErr w:type="spellStart"/>
-            <w:r>
-              <w:rPr>
-                <w:sz w:val="24"/>
-                <w:szCs w:val="24"/>
-              </w:rPr>
-              <w:t>condition</w:t>
-            </w:r>
-            <w:proofErr w:type="spellEnd"/>
+              <w:t>Entry condition</w:t>
+            </w:r>
           </w:p>
         </w:tc>
         <w:tc>
@@ -8095,17 +7778,8 @@
                 <w:sz w:val="24"/>
                 <w:szCs w:val="24"/>
               </w:rPr>
-              <w:t xml:space="preserve">Exit </w:t>
-            </w:r>
-            <w:proofErr w:type="spellStart"/>
-            <w:r>
-              <w:rPr>
-                <w:sz w:val="24"/>
-                <w:szCs w:val="24"/>
-              </w:rPr>
-              <w:t>condition</w:t>
-            </w:r>
-            <w:proofErr w:type="spellEnd"/>
+              <w:t>Exit condition</w:t>
+            </w:r>
           </w:p>
         </w:tc>
         <w:tc>
@@ -8777,17 +8451,8 @@
                 <w:sz w:val="24"/>
                 <w:szCs w:val="24"/>
               </w:rPr>
-              <w:t xml:space="preserve">Entry </w:t>
-            </w:r>
-            <w:proofErr w:type="spellStart"/>
-            <w:r>
-              <w:rPr>
-                <w:sz w:val="24"/>
-                <w:szCs w:val="24"/>
-              </w:rPr>
-              <w:t>condition</w:t>
-            </w:r>
-            <w:proofErr w:type="spellEnd"/>
+              <w:t>Entry condition</w:t>
+            </w:r>
           </w:p>
         </w:tc>
         <w:tc>
@@ -8833,17 +8498,8 @@
                 <w:sz w:val="24"/>
                 <w:szCs w:val="24"/>
               </w:rPr>
-              <w:t xml:space="preserve">Exit </w:t>
-            </w:r>
-            <w:proofErr w:type="spellStart"/>
-            <w:r>
-              <w:rPr>
-                <w:sz w:val="24"/>
-                <w:szCs w:val="24"/>
-              </w:rPr>
-              <w:t>condition</w:t>
-            </w:r>
-            <w:proofErr w:type="spellEnd"/>
+              <w:t>Exit condition</w:t>
+            </w:r>
           </w:p>
         </w:tc>
         <w:tc>
@@ -9401,17 +9057,8 @@
                 <w:sz w:val="24"/>
                 <w:szCs w:val="24"/>
               </w:rPr>
-              <w:t xml:space="preserve">Entry </w:t>
-            </w:r>
-            <w:proofErr w:type="spellStart"/>
-            <w:r>
-              <w:rPr>
-                <w:sz w:val="24"/>
-                <w:szCs w:val="24"/>
-              </w:rPr>
-              <w:t>condition</w:t>
-            </w:r>
-            <w:proofErr w:type="spellEnd"/>
+              <w:t>Entry condition</w:t>
+            </w:r>
           </w:p>
         </w:tc>
         <w:tc>
@@ -9457,17 +9104,8 @@
                 <w:sz w:val="24"/>
                 <w:szCs w:val="24"/>
               </w:rPr>
-              <w:t xml:space="preserve">Exit </w:t>
-            </w:r>
-            <w:proofErr w:type="spellStart"/>
-            <w:r>
-              <w:rPr>
-                <w:sz w:val="24"/>
-                <w:szCs w:val="24"/>
-              </w:rPr>
-              <w:t>condition</w:t>
-            </w:r>
-            <w:proofErr w:type="spellEnd"/>
+              <w:t>Exit condition</w:t>
+            </w:r>
           </w:p>
         </w:tc>
         <w:tc>
@@ -10035,17 +9673,8 @@
                 <w:sz w:val="24"/>
                 <w:szCs w:val="24"/>
               </w:rPr>
-              <w:t xml:space="preserve">Entry </w:t>
-            </w:r>
-            <w:proofErr w:type="spellStart"/>
-            <w:r>
-              <w:rPr>
-                <w:sz w:val="24"/>
-                <w:szCs w:val="24"/>
-              </w:rPr>
-              <w:t>condition</w:t>
-            </w:r>
-            <w:proofErr w:type="spellEnd"/>
+              <w:t>Entry condition</w:t>
+            </w:r>
           </w:p>
         </w:tc>
         <w:tc>
@@ -10098,17 +9727,8 @@
                 <w:sz w:val="24"/>
                 <w:szCs w:val="24"/>
               </w:rPr>
-              <w:t xml:space="preserve">Exit </w:t>
-            </w:r>
-            <w:proofErr w:type="spellStart"/>
-            <w:r>
-              <w:rPr>
-                <w:sz w:val="24"/>
-                <w:szCs w:val="24"/>
-              </w:rPr>
-              <w:t>condition</w:t>
-            </w:r>
-            <w:proofErr w:type="spellEnd"/>
+              <w:t>Exit condition</w:t>
+            </w:r>
           </w:p>
         </w:tc>
         <w:tc>
@@ -10637,17 +10257,8 @@
                 <w:sz w:val="24"/>
                 <w:szCs w:val="24"/>
               </w:rPr>
-              <w:t xml:space="preserve">Entry </w:t>
-            </w:r>
-            <w:proofErr w:type="spellStart"/>
-            <w:r>
-              <w:rPr>
-                <w:sz w:val="24"/>
-                <w:szCs w:val="24"/>
-              </w:rPr>
-              <w:t>condition</w:t>
-            </w:r>
-            <w:proofErr w:type="spellEnd"/>
+              <w:t>Entry condition</w:t>
+            </w:r>
           </w:p>
         </w:tc>
         <w:tc>
@@ -10700,17 +10311,8 @@
                 <w:sz w:val="24"/>
                 <w:szCs w:val="24"/>
               </w:rPr>
-              <w:t xml:space="preserve">Exit </w:t>
-            </w:r>
-            <w:proofErr w:type="spellStart"/>
-            <w:r>
-              <w:rPr>
-                <w:sz w:val="24"/>
-                <w:szCs w:val="24"/>
-              </w:rPr>
-              <w:t>condition</w:t>
-            </w:r>
-            <w:proofErr w:type="spellEnd"/>
+              <w:t>Exit condition</w:t>
+            </w:r>
           </w:p>
         </w:tc>
         <w:tc>
@@ -11187,17 +10789,8 @@
                 <w:sz w:val="24"/>
                 <w:szCs w:val="24"/>
               </w:rPr>
-              <w:t xml:space="preserve">Entry </w:t>
-            </w:r>
-            <w:proofErr w:type="spellStart"/>
-            <w:r>
-              <w:rPr>
-                <w:sz w:val="24"/>
-                <w:szCs w:val="24"/>
-              </w:rPr>
-              <w:t>condition</w:t>
-            </w:r>
-            <w:proofErr w:type="spellEnd"/>
+              <w:t>Entry condition</w:t>
+            </w:r>
           </w:p>
         </w:tc>
         <w:tc>
@@ -11259,17 +10852,8 @@
                 <w:sz w:val="24"/>
                 <w:szCs w:val="24"/>
               </w:rPr>
-              <w:t xml:space="preserve">Exit </w:t>
-            </w:r>
-            <w:proofErr w:type="spellStart"/>
-            <w:r>
-              <w:rPr>
-                <w:sz w:val="24"/>
-                <w:szCs w:val="24"/>
-              </w:rPr>
-              <w:t>condition</w:t>
-            </w:r>
-            <w:proofErr w:type="spellEnd"/>
+              <w:t>Exit condition</w:t>
+            </w:r>
           </w:p>
         </w:tc>
         <w:tc>
@@ -11764,17 +11348,8 @@
                 <w:sz w:val="24"/>
                 <w:szCs w:val="24"/>
               </w:rPr>
-              <w:t xml:space="preserve">Entry </w:t>
-            </w:r>
-            <w:proofErr w:type="spellStart"/>
-            <w:r>
-              <w:rPr>
-                <w:sz w:val="24"/>
-                <w:szCs w:val="24"/>
-              </w:rPr>
-              <w:t>condition</w:t>
-            </w:r>
-            <w:proofErr w:type="spellEnd"/>
+              <w:t>Entry condition</w:t>
+            </w:r>
           </w:p>
         </w:tc>
         <w:tc>
@@ -11894,17 +11469,8 @@
                 <w:sz w:val="24"/>
                 <w:szCs w:val="24"/>
               </w:rPr>
-              <w:t xml:space="preserve">Exit </w:t>
-            </w:r>
-            <w:proofErr w:type="spellStart"/>
-            <w:r>
-              <w:rPr>
-                <w:sz w:val="24"/>
-                <w:szCs w:val="24"/>
-              </w:rPr>
-              <w:t>condition</w:t>
-            </w:r>
-            <w:proofErr w:type="spellEnd"/>
+              <w:t>Exit condition</w:t>
+            </w:r>
           </w:p>
         </w:tc>
         <w:tc>
@@ -12374,17 +11940,8 @@
                 <w:sz w:val="24"/>
                 <w:szCs w:val="24"/>
               </w:rPr>
-              <w:t xml:space="preserve">- L’utente viene reindirizzato alla </w:t>
-            </w:r>
-            <w:proofErr w:type="spellStart"/>
-            <w:r>
-              <w:rPr>
-                <w:sz w:val="24"/>
-                <w:szCs w:val="24"/>
-              </w:rPr>
-              <w:t>HomePage</w:t>
-            </w:r>
-            <w:proofErr w:type="spellEnd"/>
+              <w:t>- L’utente viene reindirizzato alla HomePage</w:t>
+            </w:r>
           </w:p>
           <w:p>
             <w:pPr>
@@ -12418,17 +11975,8 @@
                 <w:sz w:val="24"/>
                 <w:szCs w:val="24"/>
               </w:rPr>
-              <w:t xml:space="preserve">Entry </w:t>
-            </w:r>
-            <w:proofErr w:type="spellStart"/>
-            <w:r>
-              <w:rPr>
-                <w:sz w:val="24"/>
-                <w:szCs w:val="24"/>
-              </w:rPr>
-              <w:t>condition</w:t>
-            </w:r>
-            <w:proofErr w:type="spellEnd"/>
+              <w:t>Entry condition</w:t>
+            </w:r>
           </w:p>
         </w:tc>
         <w:tc>
@@ -12488,17 +12036,8 @@
                 <w:sz w:val="24"/>
                 <w:szCs w:val="24"/>
               </w:rPr>
-              <w:t xml:space="preserve">Exit </w:t>
-            </w:r>
-            <w:proofErr w:type="spellStart"/>
-            <w:r>
-              <w:rPr>
-                <w:sz w:val="24"/>
-                <w:szCs w:val="24"/>
-              </w:rPr>
-              <w:t>condition</w:t>
-            </w:r>
-            <w:proofErr w:type="spellEnd"/>
+              <w:t>Exit condition</w:t>
+            </w:r>
           </w:p>
         </w:tc>
         <w:tc>
@@ -12881,7 +12420,6 @@
                 <w:szCs w:val="24"/>
               </w:rPr>
             </w:pPr>
-            <w:proofErr w:type="spellStart"/>
             <w:r>
               <w:rPr>
                 <w:sz w:val="24"/>
@@ -12889,7 +12427,6 @@
               </w:rPr>
               <w:t>Entity</w:t>
             </w:r>
-            <w:proofErr w:type="spellEnd"/>
           </w:p>
         </w:tc>
         <w:tc>
@@ -12948,7 +12485,6 @@
                 <w:szCs w:val="24"/>
               </w:rPr>
             </w:pPr>
-            <w:proofErr w:type="spellStart"/>
             <w:r>
               <w:rPr>
                 <w:sz w:val="24"/>
@@ -12956,7 +12492,6 @@
               </w:rPr>
               <w:t>Entity</w:t>
             </w:r>
-            <w:proofErr w:type="spellEnd"/>
           </w:p>
         </w:tc>
         <w:tc>
@@ -13015,7 +12550,6 @@
                 <w:szCs w:val="24"/>
               </w:rPr>
             </w:pPr>
-            <w:proofErr w:type="spellStart"/>
             <w:r>
               <w:rPr>
                 <w:sz w:val="24"/>
@@ -13023,7 +12557,6 @@
               </w:rPr>
               <w:t>Entity</w:t>
             </w:r>
-            <w:proofErr w:type="spellEnd"/>
           </w:p>
         </w:tc>
         <w:tc>
@@ -13082,7 +12615,6 @@
                 <w:szCs w:val="24"/>
               </w:rPr>
             </w:pPr>
-            <w:proofErr w:type="spellStart"/>
             <w:r>
               <w:rPr>
                 <w:sz w:val="24"/>
@@ -13090,7 +12622,6 @@
               </w:rPr>
               <w:t>Entity</w:t>
             </w:r>
-            <w:proofErr w:type="spellEnd"/>
           </w:p>
         </w:tc>
         <w:tc>
@@ -13149,7 +12680,6 @@
                 <w:szCs w:val="24"/>
               </w:rPr>
             </w:pPr>
-            <w:proofErr w:type="spellStart"/>
             <w:r>
               <w:rPr>
                 <w:sz w:val="24"/>
@@ -13157,7 +12687,6 @@
               </w:rPr>
               <w:t>Entity</w:t>
             </w:r>
-            <w:proofErr w:type="spellEnd"/>
           </w:p>
         </w:tc>
         <w:tc>
@@ -13195,7 +12724,6 @@
                 <w:szCs w:val="24"/>
               </w:rPr>
             </w:pPr>
-            <w:proofErr w:type="spellStart"/>
             <w:r>
               <w:rPr>
                 <w:sz w:val="24"/>
@@ -13203,7 +12731,6 @@
               </w:rPr>
               <w:t>RegistrazioneButton</w:t>
             </w:r>
-            <w:proofErr w:type="spellEnd"/>
           </w:p>
         </w:tc>
         <w:tc>
@@ -13218,7 +12745,6 @@
                 <w:szCs w:val="24"/>
               </w:rPr>
             </w:pPr>
-            <w:proofErr w:type="spellStart"/>
             <w:r>
               <w:rPr>
                 <w:sz w:val="24"/>
@@ -13226,7 +12752,6 @@
               </w:rPr>
               <w:t>Boundary</w:t>
             </w:r>
-            <w:proofErr w:type="spellEnd"/>
           </w:p>
         </w:tc>
         <w:tc>
@@ -13264,7 +12789,6 @@
                 <w:szCs w:val="24"/>
               </w:rPr>
             </w:pPr>
-            <w:proofErr w:type="spellStart"/>
             <w:r>
               <w:rPr>
                 <w:sz w:val="24"/>
@@ -13272,7 +12796,6 @@
               </w:rPr>
               <w:t>LoginButton</w:t>
             </w:r>
-            <w:proofErr w:type="spellEnd"/>
           </w:p>
         </w:tc>
         <w:tc>
@@ -13287,7 +12810,6 @@
                 <w:szCs w:val="24"/>
               </w:rPr>
             </w:pPr>
-            <w:proofErr w:type="spellStart"/>
             <w:r>
               <w:rPr>
                 <w:sz w:val="24"/>
@@ -13295,7 +12817,6 @@
               </w:rPr>
               <w:t>Boundary</w:t>
             </w:r>
-            <w:proofErr w:type="spellEnd"/>
           </w:p>
         </w:tc>
         <w:tc>
@@ -13333,7 +12854,6 @@
                 <w:szCs w:val="24"/>
               </w:rPr>
             </w:pPr>
-            <w:proofErr w:type="spellStart"/>
             <w:r>
               <w:rPr>
                 <w:sz w:val="24"/>
@@ -13341,7 +12861,6 @@
               </w:rPr>
               <w:t>LogoutButton</w:t>
             </w:r>
-            <w:proofErr w:type="spellEnd"/>
           </w:p>
         </w:tc>
         <w:tc>
@@ -13356,7 +12875,6 @@
                 <w:szCs w:val="24"/>
               </w:rPr>
             </w:pPr>
-            <w:proofErr w:type="spellStart"/>
             <w:r>
               <w:rPr>
                 <w:sz w:val="24"/>
@@ -13364,7 +12882,6 @@
               </w:rPr>
               <w:t>Boundary</w:t>
             </w:r>
-            <w:proofErr w:type="spellEnd"/>
           </w:p>
         </w:tc>
         <w:tc>
@@ -13402,7 +12919,6 @@
                 <w:szCs w:val="24"/>
               </w:rPr>
             </w:pPr>
-            <w:proofErr w:type="spellStart"/>
             <w:r>
               <w:rPr>
                 <w:sz w:val="24"/>
@@ -13410,7 +12926,6 @@
               </w:rPr>
               <w:t>RicercaVoloButton</w:t>
             </w:r>
-            <w:proofErr w:type="spellEnd"/>
           </w:p>
         </w:tc>
         <w:tc>
@@ -13425,7 +12940,6 @@
                 <w:szCs w:val="24"/>
               </w:rPr>
             </w:pPr>
-            <w:proofErr w:type="spellStart"/>
             <w:r>
               <w:rPr>
                 <w:sz w:val="24"/>
@@ -13433,7 +12947,6 @@
               </w:rPr>
               <w:t>Boundary</w:t>
             </w:r>
-            <w:proofErr w:type="spellEnd"/>
           </w:p>
         </w:tc>
         <w:tc>
@@ -13479,7 +12992,6 @@
                 <w:szCs w:val="24"/>
               </w:rPr>
             </w:pPr>
-            <w:proofErr w:type="spellStart"/>
             <w:r>
               <w:rPr>
                 <w:sz w:val="24"/>
@@ -13488,7 +13000,6 @@
               <w:lastRenderedPageBreak/>
               <w:t>PrenotazioneButton</w:t>
             </w:r>
-            <w:proofErr w:type="spellEnd"/>
           </w:p>
         </w:tc>
         <w:tc>
@@ -13503,7 +13014,6 @@
                 <w:szCs w:val="24"/>
               </w:rPr>
             </w:pPr>
-            <w:proofErr w:type="spellStart"/>
             <w:r>
               <w:rPr>
                 <w:sz w:val="24"/>
@@ -13511,7 +13021,6 @@
               </w:rPr>
               <w:t>Boundary</w:t>
             </w:r>
-            <w:proofErr w:type="spellEnd"/>
           </w:p>
         </w:tc>
         <w:tc>
@@ -13549,7 +13058,6 @@
                 <w:szCs w:val="24"/>
               </w:rPr>
             </w:pPr>
-            <w:proofErr w:type="spellStart"/>
             <w:r>
               <w:rPr>
                 <w:sz w:val="24"/>
@@ -13557,7 +13065,6 @@
               </w:rPr>
               <w:t>ConfermaPrenotazioneButton</w:t>
             </w:r>
-            <w:proofErr w:type="spellEnd"/>
           </w:p>
         </w:tc>
         <w:tc>
@@ -13572,7 +13079,6 @@
                 <w:szCs w:val="24"/>
               </w:rPr>
             </w:pPr>
-            <w:proofErr w:type="spellStart"/>
             <w:r>
               <w:rPr>
                 <w:sz w:val="24"/>
@@ -13580,7 +13086,6 @@
               </w:rPr>
               <w:t>Boundary</w:t>
             </w:r>
-            <w:proofErr w:type="spellEnd"/>
           </w:p>
         </w:tc>
         <w:tc>
@@ -13618,7 +13123,6 @@
                 <w:szCs w:val="24"/>
               </w:rPr>
             </w:pPr>
-            <w:proofErr w:type="spellStart"/>
             <w:r>
               <w:rPr>
                 <w:sz w:val="24"/>
@@ -13626,7 +13130,6 @@
               </w:rPr>
               <w:t>AnnullaPrenotazioneButton</w:t>
             </w:r>
-            <w:proofErr w:type="spellEnd"/>
           </w:p>
         </w:tc>
         <w:tc>
@@ -13641,7 +13144,6 @@
                 <w:szCs w:val="24"/>
               </w:rPr>
             </w:pPr>
-            <w:proofErr w:type="spellStart"/>
             <w:r>
               <w:rPr>
                 <w:sz w:val="24"/>
@@ -13649,7 +13151,6 @@
               </w:rPr>
               <w:t>Boundary</w:t>
             </w:r>
-            <w:proofErr w:type="spellEnd"/>
           </w:p>
         </w:tc>
         <w:tc>
@@ -13687,7 +13188,6 @@
                 <w:szCs w:val="24"/>
               </w:rPr>
             </w:pPr>
-            <w:proofErr w:type="spellStart"/>
             <w:r>
               <w:rPr>
                 <w:sz w:val="24"/>
@@ -13695,7 +13195,6 @@
               </w:rPr>
               <w:t>VisualizzaPrenotazioniButton</w:t>
             </w:r>
-            <w:proofErr w:type="spellEnd"/>
           </w:p>
         </w:tc>
         <w:tc>
@@ -13710,7 +13209,6 @@
                 <w:szCs w:val="24"/>
               </w:rPr>
             </w:pPr>
-            <w:proofErr w:type="spellStart"/>
             <w:r>
               <w:rPr>
                 <w:sz w:val="24"/>
@@ -13718,7 +13216,6 @@
               </w:rPr>
               <w:t>Boundary</w:t>
             </w:r>
-            <w:proofErr w:type="spellEnd"/>
           </w:p>
         </w:tc>
         <w:tc>
@@ -13756,7 +13253,6 @@
                 <w:szCs w:val="24"/>
               </w:rPr>
             </w:pPr>
-            <w:proofErr w:type="spellStart"/>
             <w:r>
               <w:rPr>
                 <w:sz w:val="24"/>
@@ -13764,7 +13260,6 @@
               </w:rPr>
               <w:t>ModificaPrenotazioneButton</w:t>
             </w:r>
-            <w:proofErr w:type="spellEnd"/>
           </w:p>
         </w:tc>
         <w:tc>
@@ -13779,7 +13274,6 @@
                 <w:szCs w:val="24"/>
               </w:rPr>
             </w:pPr>
-            <w:proofErr w:type="spellStart"/>
             <w:r>
               <w:rPr>
                 <w:sz w:val="24"/>
@@ -13787,7 +13281,6 @@
               </w:rPr>
               <w:t>Boundary</w:t>
             </w:r>
-            <w:proofErr w:type="spellEnd"/>
           </w:p>
         </w:tc>
         <w:tc>
@@ -13825,7 +13318,6 @@
                 <w:szCs w:val="24"/>
               </w:rPr>
             </w:pPr>
-            <w:proofErr w:type="spellStart"/>
             <w:r>
               <w:rPr>
                 <w:sz w:val="24"/>
@@ -13833,7 +13325,6 @@
               </w:rPr>
               <w:t>NotificaSuccessoResponse</w:t>
             </w:r>
-            <w:proofErr w:type="spellEnd"/>
           </w:p>
         </w:tc>
         <w:tc>
@@ -13848,7 +13339,6 @@
                 <w:szCs w:val="24"/>
               </w:rPr>
             </w:pPr>
-            <w:proofErr w:type="spellStart"/>
             <w:r>
               <w:rPr>
                 <w:sz w:val="24"/>
@@ -13856,7 +13346,6 @@
               </w:rPr>
               <w:t>Boundary</w:t>
             </w:r>
-            <w:proofErr w:type="spellEnd"/>
           </w:p>
         </w:tc>
         <w:tc>
@@ -13894,7 +13383,6 @@
                 <w:szCs w:val="24"/>
               </w:rPr>
             </w:pPr>
-            <w:proofErr w:type="spellStart"/>
             <w:r>
               <w:rPr>
                 <w:sz w:val="24"/>
@@ -13902,7 +13390,6 @@
               </w:rPr>
               <w:t>NotificaErroreResponse</w:t>
             </w:r>
-            <w:proofErr w:type="spellEnd"/>
           </w:p>
         </w:tc>
         <w:tc>
@@ -13917,7 +13404,6 @@
                 <w:szCs w:val="24"/>
               </w:rPr>
             </w:pPr>
-            <w:proofErr w:type="spellStart"/>
             <w:r>
               <w:rPr>
                 <w:sz w:val="24"/>
@@ -13925,7 +13411,6 @@
               </w:rPr>
               <w:t>Boundary</w:t>
             </w:r>
-            <w:proofErr w:type="spellEnd"/>
           </w:p>
         </w:tc>
         <w:tc>
@@ -13963,7 +13448,6 @@
                 <w:szCs w:val="24"/>
               </w:rPr>
             </w:pPr>
-            <w:proofErr w:type="spellStart"/>
             <w:r>
               <w:rPr>
                 <w:sz w:val="24"/>
@@ -13971,7 +13455,6 @@
               </w:rPr>
               <w:t>PagamentoButton</w:t>
             </w:r>
-            <w:proofErr w:type="spellEnd"/>
           </w:p>
         </w:tc>
         <w:tc>
@@ -13986,7 +13469,6 @@
                 <w:szCs w:val="24"/>
               </w:rPr>
             </w:pPr>
-            <w:proofErr w:type="spellStart"/>
             <w:r>
               <w:rPr>
                 <w:sz w:val="24"/>
@@ -13994,7 +13476,6 @@
               </w:rPr>
               <w:t>Boundary</w:t>
             </w:r>
-            <w:proofErr w:type="spellEnd"/>
           </w:p>
         </w:tc>
         <w:tc>
@@ -14040,7 +13521,6 @@
                 <w:szCs w:val="24"/>
               </w:rPr>
             </w:pPr>
-            <w:proofErr w:type="spellStart"/>
             <w:r>
               <w:rPr>
                 <w:sz w:val="24"/>
@@ -14049,7 +13529,6 @@
               <w:lastRenderedPageBreak/>
               <w:t>RimborsoButton</w:t>
             </w:r>
-            <w:proofErr w:type="spellEnd"/>
           </w:p>
         </w:tc>
         <w:tc>
@@ -14064,7 +13543,6 @@
                 <w:szCs w:val="24"/>
               </w:rPr>
             </w:pPr>
-            <w:proofErr w:type="spellStart"/>
             <w:r>
               <w:rPr>
                 <w:sz w:val="24"/>
@@ -14072,7 +13550,6 @@
               </w:rPr>
               <w:t>Boundary</w:t>
             </w:r>
-            <w:proofErr w:type="spellEnd"/>
           </w:p>
         </w:tc>
         <w:tc>
@@ -14110,7 +13587,6 @@
                 <w:szCs w:val="24"/>
               </w:rPr>
             </w:pPr>
-            <w:proofErr w:type="spellStart"/>
             <w:r>
               <w:rPr>
                 <w:sz w:val="24"/>
@@ -14118,7 +13594,6 @@
               </w:rPr>
               <w:t>ApriTicketButton</w:t>
             </w:r>
-            <w:proofErr w:type="spellEnd"/>
           </w:p>
         </w:tc>
         <w:tc>
@@ -14133,7 +13608,6 @@
                 <w:szCs w:val="24"/>
               </w:rPr>
             </w:pPr>
-            <w:proofErr w:type="spellStart"/>
             <w:r>
               <w:rPr>
                 <w:sz w:val="24"/>
@@ -14141,7 +13615,6 @@
               </w:rPr>
               <w:t>Boundary</w:t>
             </w:r>
-            <w:proofErr w:type="spellEnd"/>
           </w:p>
         </w:tc>
         <w:tc>
@@ -14179,7 +13652,6 @@
                 <w:szCs w:val="24"/>
               </w:rPr>
             </w:pPr>
-            <w:proofErr w:type="spellStart"/>
             <w:r>
               <w:rPr>
                 <w:sz w:val="24"/>
@@ -14187,7 +13659,6 @@
               </w:rPr>
               <w:t>TracciaVoloButton</w:t>
             </w:r>
-            <w:proofErr w:type="spellEnd"/>
           </w:p>
         </w:tc>
         <w:tc>
@@ -14202,7 +13673,6 @@
                 <w:szCs w:val="24"/>
               </w:rPr>
             </w:pPr>
-            <w:proofErr w:type="spellStart"/>
             <w:r>
               <w:rPr>
                 <w:sz w:val="24"/>
@@ -14210,7 +13680,6 @@
               </w:rPr>
               <w:t>Boundary</w:t>
             </w:r>
-            <w:proofErr w:type="spellEnd"/>
           </w:p>
         </w:tc>
         <w:tc>
@@ -14248,7 +13717,6 @@
                 <w:szCs w:val="24"/>
               </w:rPr>
             </w:pPr>
-            <w:proofErr w:type="spellStart"/>
             <w:r>
               <w:rPr>
                 <w:sz w:val="24"/>
@@ -14256,7 +13724,6 @@
               </w:rPr>
               <w:t>AggiornaNotificheButton</w:t>
             </w:r>
-            <w:proofErr w:type="spellEnd"/>
           </w:p>
         </w:tc>
         <w:tc>
@@ -14271,7 +13738,6 @@
                 <w:szCs w:val="24"/>
               </w:rPr>
             </w:pPr>
-            <w:proofErr w:type="spellStart"/>
             <w:r>
               <w:rPr>
                 <w:sz w:val="24"/>
@@ -14279,7 +13745,6 @@
               </w:rPr>
               <w:t>Boundary</w:t>
             </w:r>
-            <w:proofErr w:type="spellEnd"/>
           </w:p>
         </w:tc>
         <w:tc>
@@ -14527,29 +13992,28 @@
           <w:szCs w:val="60"/>
         </w:rPr>
         <w:drawing>
-          <wp:anchor distT="0" distB="0" distL="114300" distR="114300" simplePos="0" relativeHeight="251659264" behindDoc="0" locked="0" layoutInCell="1" hidden="0" allowOverlap="1" wp14:anchorId="0BA49EE0" wp14:editId="37F4D173">
-            <wp:simplePos x="0" y="0"/>
-            <wp:positionH relativeFrom="page">
-              <wp:posOffset>2103120</wp:posOffset>
-            </wp:positionH>
-            <wp:positionV relativeFrom="page">
-              <wp:posOffset>1239520</wp:posOffset>
-            </wp:positionV>
-            <wp:extent cx="3619500" cy="4567555"/>
-            <wp:effectExtent l="0" t="0" r="0" b="0"/>
-            <wp:wrapNone/>
-            <wp:docPr id="13" name="image10.png"/>
-            <wp:cNvGraphicFramePr/>
+          <wp:inline distT="0" distB="0" distL="0" distR="0" wp14:anchorId="6DD65EB3" wp14:editId="2F27A07E">
+            <wp:extent cx="5343525" cy="8782050"/>
+            <wp:effectExtent l="0" t="0" r="9525" b="0"/>
+            <wp:docPr id="853976601" name="Immagine 1" descr="Immagine che contiene testo, Parallelo, schermata, documento&#10;&#10;Il contenuto generato dall'IA potrebbe non essere corretto."/>
+            <wp:cNvGraphicFramePr>
+              <a:graphicFrameLocks xmlns:a="http://schemas.openxmlformats.org/drawingml/2006/main" noChangeAspect="1"/>
+            </wp:cNvGraphicFramePr>
             <a:graphic xmlns:a="http://schemas.openxmlformats.org/drawingml/2006/main">
               <a:graphicData uri="http://schemas.openxmlformats.org/drawingml/2006/picture">
                 <pic:pic xmlns:pic="http://schemas.openxmlformats.org/drawingml/2006/picture">
                   <pic:nvPicPr>
-                    <pic:cNvPr id="0" name="image10.png"/>
-                    <pic:cNvPicPr preferRelativeResize="0"/>
+                    <pic:cNvPr id="853976601" name="Immagine 1" descr="Immagine che contiene testo, Parallelo, schermata, documento&#10;&#10;Il contenuto generato dall'IA potrebbe non essere corretto."/>
+                    <pic:cNvPicPr/>
                   </pic:nvPicPr>
                   <pic:blipFill>
-                    <a:blip r:embed="rId18"/>
-                    <a:srcRect/>
+                    <a:blip r:embed="rId18">
+                      <a:extLst>
+                        <a:ext uri="{28A0092B-C50C-407E-A947-70E740481C1C}">
+                          <a14:useLocalDpi xmlns:a14="http://schemas.microsoft.com/office/drawing/2010/main" val="0"/>
+                        </a:ext>
+                      </a:extLst>
+                    </a:blip>
                     <a:stretch>
                       <a:fillRect/>
                     </a:stretch>
@@ -14557,31 +14021,45 @@
                   <pic:spPr>
                     <a:xfrm>
                       <a:off x="0" y="0"/>
-                      <a:ext cx="3619500" cy="4567555"/>
+                      <a:ext cx="5343525" cy="8782050"/>
                     </a:xfrm>
                     <a:prstGeom prst="rect">
                       <a:avLst/>
                     </a:prstGeom>
-                    <a:ln/>
                   </pic:spPr>
                 </pic:pic>
               </a:graphicData>
             </a:graphic>
-          </wp:anchor>
+          </wp:inline>
         </w:drawing>
       </w:r>
     </w:p>
     <w:p>
       <w:pPr>
         <w:widowControl w:val="0"/>
-        <w:ind w:left="2639"/>
+        <w:rPr>
+          <w:sz w:val="24"/>
+          <w:szCs w:val="24"/>
+        </w:rPr>
+      </w:pPr>
+    </w:p>
+    <w:p>
+      <w:pPr>
+        <w:widowControl w:val="0"/>
+        <w:rPr>
+          <w:sz w:val="24"/>
+          <w:szCs w:val="24"/>
+        </w:rPr>
+      </w:pPr>
+      <w:r>
         <w:rPr>
           <w:b/>
           <w:bCs/>
-          <w:sz w:val="60"/>
-          <w:szCs w:val="60"/>
-        </w:rPr>
-      </w:pPr>
+          <w:sz w:val="24"/>
+          <w:szCs w:val="24"/>
+        </w:rPr>
+        <w:t>Dynamic model</w:t>
+      </w:r>
     </w:p>
     <w:p>
       <w:pPr>
@@ -14626,189 +14104,6 @@
     <w:p>
       <w:pPr>
         <w:widowControl w:val="0"/>
-        <w:ind w:left="2846"/>
-        <w:rPr>
-          <w:sz w:val="24"/>
-          <w:szCs w:val="24"/>
-        </w:rPr>
-      </w:pPr>
-    </w:p>
-    <w:p>
-      <w:pPr>
-        <w:widowControl w:val="0"/>
-        <w:ind w:left="2846"/>
-        <w:rPr>
-          <w:sz w:val="24"/>
-          <w:szCs w:val="24"/>
-        </w:rPr>
-      </w:pPr>
-    </w:p>
-    <w:p>
-      <w:pPr>
-        <w:widowControl w:val="0"/>
-        <w:ind w:left="2846"/>
-        <w:rPr>
-          <w:sz w:val="24"/>
-          <w:szCs w:val="24"/>
-        </w:rPr>
-      </w:pPr>
-    </w:p>
-    <w:p>
-      <w:pPr>
-        <w:widowControl w:val="0"/>
-        <w:ind w:left="2846"/>
-        <w:rPr>
-          <w:sz w:val="24"/>
-          <w:szCs w:val="24"/>
-        </w:rPr>
-      </w:pPr>
-    </w:p>
-    <w:p>
-      <w:pPr>
-        <w:widowControl w:val="0"/>
-        <w:ind w:left="2846"/>
-        <w:rPr>
-          <w:sz w:val="24"/>
-          <w:szCs w:val="24"/>
-        </w:rPr>
-      </w:pPr>
-    </w:p>
-    <w:p>
-      <w:pPr>
-        <w:widowControl w:val="0"/>
-        <w:ind w:left="2846"/>
-        <w:rPr>
-          <w:sz w:val="24"/>
-          <w:szCs w:val="24"/>
-        </w:rPr>
-      </w:pPr>
-    </w:p>
-    <w:p>
-      <w:pPr>
-        <w:widowControl w:val="0"/>
-        <w:ind w:left="2846"/>
-        <w:rPr>
-          <w:sz w:val="24"/>
-          <w:szCs w:val="24"/>
-        </w:rPr>
-      </w:pPr>
-    </w:p>
-    <w:p>
-      <w:pPr>
-        <w:widowControl w:val="0"/>
-        <w:ind w:left="2846"/>
-        <w:rPr>
-          <w:sz w:val="24"/>
-          <w:szCs w:val="24"/>
-        </w:rPr>
-      </w:pPr>
-    </w:p>
-    <w:p>
-      <w:pPr>
-        <w:widowControl w:val="0"/>
-        <w:ind w:left="2846"/>
-        <w:rPr>
-          <w:sz w:val="24"/>
-          <w:szCs w:val="24"/>
-        </w:rPr>
-      </w:pPr>
-    </w:p>
-    <w:p>
-      <w:pPr>
-        <w:widowControl w:val="0"/>
-        <w:ind w:left="2846"/>
-        <w:rPr>
-          <w:sz w:val="24"/>
-          <w:szCs w:val="24"/>
-        </w:rPr>
-      </w:pPr>
-    </w:p>
-    <w:p>
-      <w:pPr>
-        <w:widowControl w:val="0"/>
-        <w:ind w:left="2846"/>
-        <w:rPr>
-          <w:sz w:val="24"/>
-          <w:szCs w:val="24"/>
-        </w:rPr>
-      </w:pPr>
-    </w:p>
-    <w:p>
-      <w:pPr>
-        <w:widowControl w:val="0"/>
-        <w:ind w:left="2846"/>
-        <w:rPr>
-          <w:sz w:val="24"/>
-          <w:szCs w:val="24"/>
-        </w:rPr>
-      </w:pPr>
-    </w:p>
-    <w:p>
-      <w:pPr>
-        <w:widowControl w:val="0"/>
-        <w:ind w:left="2846"/>
-        <w:rPr>
-          <w:sz w:val="24"/>
-          <w:szCs w:val="24"/>
-        </w:rPr>
-      </w:pPr>
-    </w:p>
-    <w:p>
-      <w:pPr>
-        <w:widowControl w:val="0"/>
-        <w:ind w:left="2846"/>
-        <w:rPr>
-          <w:sz w:val="24"/>
-          <w:szCs w:val="24"/>
-        </w:rPr>
-      </w:pPr>
-    </w:p>
-    <w:p>
-      <w:pPr>
-        <w:widowControl w:val="0"/>
-        <w:ind w:left="2846"/>
-        <w:rPr>
-          <w:sz w:val="24"/>
-          <w:szCs w:val="24"/>
-        </w:rPr>
-      </w:pPr>
-    </w:p>
-    <w:p>
-      <w:pPr>
-        <w:widowControl w:val="0"/>
-        <w:ind w:left="2846"/>
-        <w:rPr>
-          <w:sz w:val="24"/>
-          <w:szCs w:val="24"/>
-        </w:rPr>
-      </w:pPr>
-    </w:p>
-    <w:p>
-      <w:pPr>
-        <w:widowControl w:val="0"/>
-        <w:ind w:left="2846"/>
-        <w:rPr>
-          <w:sz w:val="24"/>
-          <w:szCs w:val="24"/>
-        </w:rPr>
-      </w:pPr>
-    </w:p>
-    <w:p>
-      <w:pPr>
-        <w:widowControl w:val="0"/>
-        <w:rPr>
-          <w:sz w:val="24"/>
-          <w:szCs w:val="24"/>
-        </w:rPr>
-      </w:pPr>
-    </w:p>
-    <w:p>
-      <w:pPr>
-        <w:widowControl w:val="0"/>
-        <w:numPr>
-          <w:ilvl w:val="2"/>
-          <w:numId w:val="8"/>
-        </w:numPr>
         <w:rPr>
           <w:sz w:val="24"/>
           <w:szCs w:val="24"/>
@@ -14821,86 +14116,80 @@
           <w:sz w:val="24"/>
           <w:szCs w:val="24"/>
         </w:rPr>
-        <w:t>Dynamic model</w:t>
+        <w:t>Use Case Diagram – Diagramma dei casi d’uso</w:t>
       </w:r>
     </w:p>
     <w:p>
       <w:pPr>
         <w:widowControl w:val="0"/>
         <w:ind w:left="2846"/>
-        <w:rPr>
-          <w:sz w:val="24"/>
-          <w:szCs w:val="24"/>
-        </w:rPr>
-      </w:pPr>
-    </w:p>
-    <w:p>
-      <w:pPr>
-        <w:widowControl w:val="0"/>
-        <w:ind w:left="2846"/>
-        <w:rPr>
-          <w:sz w:val="24"/>
-          <w:szCs w:val="24"/>
-        </w:rPr>
-      </w:pPr>
-    </w:p>
-    <w:p>
-      <w:pPr>
-        <w:widowControl w:val="0"/>
-        <w:ind w:left="2846"/>
-        <w:rPr>
-          <w:sz w:val="24"/>
-          <w:szCs w:val="24"/>
-        </w:rPr>
-      </w:pPr>
-    </w:p>
-    <w:p>
-      <w:pPr>
-        <w:widowControl w:val="0"/>
-        <w:ind w:left="2846"/>
-        <w:rPr>
-          <w:sz w:val="24"/>
-          <w:szCs w:val="24"/>
-        </w:rPr>
-      </w:pPr>
-    </w:p>
-    <w:p>
-      <w:pPr>
-        <w:widowControl w:val="0"/>
-        <w:ind w:left="2846"/>
-        <w:rPr>
-          <w:sz w:val="24"/>
-          <w:szCs w:val="24"/>
-        </w:rPr>
-      </w:pPr>
-      <w:r>
         <w:rPr>
           <w:b/>
           <w:bCs/>
           <w:sz w:val="24"/>
           <w:szCs w:val="24"/>
         </w:rPr>
-        <w:t xml:space="preserve">Use Case </w:t>
-      </w:r>
-      <w:proofErr w:type="spellStart"/>
-      <w:r>
+      </w:pPr>
+    </w:p>
+    <w:p>
+      <w:pPr>
+        <w:widowControl w:val="0"/>
         <w:rPr>
           <w:b/>
           <w:bCs/>
           <w:sz w:val="24"/>
           <w:szCs w:val="24"/>
         </w:rPr>
-        <w:t>Diagram</w:t>
-      </w:r>
-      <w:proofErr w:type="spellEnd"/>
+      </w:pPr>
       <w:r>
         <w:rPr>
           <w:b/>
           <w:bCs/>
-          <w:sz w:val="24"/>
-          <w:szCs w:val="24"/>
-        </w:rPr>
-        <w:t xml:space="preserve"> – Diagramma dei casi d’uso</w:t>
+          <w:noProof/>
+          <w:sz w:val="24"/>
+          <w:szCs w:val="24"/>
+        </w:rPr>
+        <w:drawing>
+          <wp:inline distT="0" distB="0" distL="0" distR="0" wp14:anchorId="3FBB38C3" wp14:editId="709B0864">
+            <wp:extent cx="6119495" cy="1677035"/>
+            <wp:effectExtent l="0" t="0" r="0" b="0"/>
+            <wp:docPr id="1516548495" name="Immagine 2" descr="Immagine che contiene diagramma, linea, cerchio, Diagramma&#10;&#10;Il contenuto generato dall'IA potrebbe non essere corretto."/>
+            <wp:cNvGraphicFramePr>
+              <a:graphicFrameLocks xmlns:a="http://schemas.openxmlformats.org/drawingml/2006/main" noChangeAspect="1"/>
+            </wp:cNvGraphicFramePr>
+            <a:graphic xmlns:a="http://schemas.openxmlformats.org/drawingml/2006/main">
+              <a:graphicData uri="http://schemas.openxmlformats.org/drawingml/2006/picture">
+                <pic:pic xmlns:pic="http://schemas.openxmlformats.org/drawingml/2006/picture">
+                  <pic:nvPicPr>
+                    <pic:cNvPr id="1516548495" name="Immagine 2" descr="Immagine che contiene diagramma, linea, cerchio, Diagramma&#10;&#10;Il contenuto generato dall'IA potrebbe non essere corretto."/>
+                    <pic:cNvPicPr/>
+                  </pic:nvPicPr>
+                  <pic:blipFill>
+                    <a:blip r:embed="rId19">
+                      <a:extLst>
+                        <a:ext uri="{28A0092B-C50C-407E-A947-70E740481C1C}">
+                          <a14:useLocalDpi xmlns:a14="http://schemas.microsoft.com/office/drawing/2010/main" val="0"/>
+                        </a:ext>
+                      </a:extLst>
+                    </a:blip>
+                    <a:stretch>
+                      <a:fillRect/>
+                    </a:stretch>
+                  </pic:blipFill>
+                  <pic:spPr>
+                    <a:xfrm>
+                      <a:off x="0" y="0"/>
+                      <a:ext cx="6119495" cy="1677035"/>
+                    </a:xfrm>
+                    <a:prstGeom prst="rect">
+                      <a:avLst/>
+                    </a:prstGeom>
+                  </pic:spPr>
+                </pic:pic>
+              </a:graphicData>
+            </a:graphic>
+          </wp:inline>
+        </w:drawing>
       </w:r>
     </w:p>
     <w:p>
@@ -14918,60 +14207,6 @@
     <w:p>
       <w:pPr>
         <w:widowControl w:val="0"/>
-        <w:ind w:left="2846"/>
-        <w:rPr>
-          <w:b/>
-          <w:bCs/>
-          <w:sz w:val="24"/>
-          <w:szCs w:val="24"/>
-        </w:rPr>
-      </w:pPr>
-    </w:p>
-    <w:p>
-      <w:pPr>
-        <w:widowControl w:val="0"/>
-        <w:ind w:left="2846"/>
-        <w:rPr>
-          <w:b/>
-          <w:bCs/>
-          <w:sz w:val="24"/>
-          <w:szCs w:val="24"/>
-        </w:rPr>
-      </w:pPr>
-    </w:p>
-    <w:p>
-      <w:pPr>
-        <w:widowControl w:val="0"/>
-        <w:ind w:left="2846"/>
-        <w:rPr>
-          <w:sz w:val="24"/>
-          <w:szCs w:val="24"/>
-        </w:rPr>
-      </w:pPr>
-    </w:p>
-    <w:p>
-      <w:pPr>
-        <w:widowControl w:val="0"/>
-        <w:ind w:left="2846"/>
-        <w:rPr>
-          <w:sz w:val="24"/>
-          <w:szCs w:val="24"/>
-        </w:rPr>
-      </w:pPr>
-    </w:p>
-    <w:p>
-      <w:pPr>
-        <w:widowControl w:val="0"/>
-        <w:rPr>
-          <w:sz w:val="24"/>
-          <w:szCs w:val="24"/>
-        </w:rPr>
-      </w:pPr>
-    </w:p>
-    <w:p>
-      <w:pPr>
-        <w:widowControl w:val="0"/>
-        <w:ind w:left="2846"/>
         <w:rPr>
           <w:sz w:val="40"/>
           <w:szCs w:val="40"/>
@@ -14984,19 +14219,8 @@
           <w:sz w:val="40"/>
           <w:szCs w:val="40"/>
         </w:rPr>
-        <w:t xml:space="preserve">Activity </w:t>
-      </w:r>
-      <w:proofErr w:type="spellStart"/>
-      <w:r>
-        <w:rPr>
-          <w:b/>
-          <w:bCs/>
-          <w:sz w:val="40"/>
-          <w:szCs w:val="40"/>
-        </w:rPr>
-        <w:t>Diagram</w:t>
-      </w:r>
-      <w:proofErr w:type="spellEnd"/>
+        <w:t>Activity Diagram</w:t>
+      </w:r>
     </w:p>
     <w:p>
       <w:pPr>
@@ -15117,7 +14341,6 @@
           <w:sz w:val="36"/>
           <w:szCs w:val="36"/>
         </w:rPr>
-        <w:lastRenderedPageBreak/>
         <w:t>Mock-Ups</w:t>
       </w:r>
     </w:p>
@@ -15167,29 +14390,18 @@
           <w:sz w:val="28"/>
           <w:szCs w:val="28"/>
         </w:rPr>
-        <w:t xml:space="preserve"> </w:t>
-      </w:r>
-      <w:proofErr w:type="spellStart"/>
-      <w:r>
+        <w:t xml:space="preserve"> HomePage</w:t>
+      </w:r>
+    </w:p>
+    <w:p>
+      <w:pPr>
+        <w:widowControl w:val="0"/>
         <w:rPr>
           <w:b/>
           <w:bCs/>
           <w:sz w:val="28"/>
           <w:szCs w:val="28"/>
         </w:rPr>
-        <w:t>HomePage</w:t>
-      </w:r>
-      <w:proofErr w:type="spellEnd"/>
-    </w:p>
-    <w:p>
-      <w:pPr>
-        <w:widowControl w:val="0"/>
-        <w:rPr>
-          <w:b/>
-          <w:bCs/>
-          <w:sz w:val="28"/>
-          <w:szCs w:val="28"/>
-        </w:rPr>
       </w:pPr>
     </w:p>
     <w:p>
@@ -15206,6 +14418,7 @@
           <w:sz w:val="28"/>
           <w:szCs w:val="28"/>
         </w:rPr>
+        <w:lastRenderedPageBreak/>
         <w:drawing>
           <wp:inline distT="0" distB="0" distL="0" distR="0" wp14:anchorId="7A844CF8" wp14:editId="4EFFB2FB">
             <wp:extent cx="5448300" cy="3691751"/>
@@ -15222,7 +14435,7 @@
                     <pic:cNvPicPr/>
                   </pic:nvPicPr>
                   <pic:blipFill>
-                    <a:blip r:embed="rId19" cstate="print">
+                    <a:blip r:embed="rId20" cstate="print">
                       <a:extLst>
                         <a:ext uri="{28A0092B-C50C-407E-A947-70E740481C1C}">
                           <a14:useLocalDpi xmlns:a14="http://schemas.microsoft.com/office/drawing/2010/main" val="0"/>
@@ -15271,17 +14484,8 @@
           <w:sz w:val="28"/>
           <w:szCs w:val="28"/>
         </w:rPr>
-        <w:t xml:space="preserve">MU2 - </w:t>
-      </w:r>
-      <w:proofErr w:type="spellStart"/>
-      <w:r>
-        <w:rPr>
-          <w:sz w:val="28"/>
-          <w:szCs w:val="28"/>
-        </w:rPr>
-        <w:t>SearchPage</w:t>
-      </w:r>
-      <w:proofErr w:type="spellEnd"/>
+        <w:t>MU2 - SearchPage</w:t>
+      </w:r>
     </w:p>
     <w:p>
       <w:pPr>
@@ -15307,7 +14511,7 @@
           <w:szCs w:val="28"/>
         </w:rPr>
         <w:drawing>
-          <wp:inline distT="0" distB="0" distL="0" distR="0" wp14:anchorId="54D6DAC6" wp14:editId="1DB54AB5">
+          <wp:inline distT="0" distB="0" distL="0" distR="0" wp14:anchorId="54D6DAC6" wp14:editId="5D4ED169">
             <wp:extent cx="5440680" cy="3688281"/>
             <wp:effectExtent l="0" t="0" r="7620" b="7620"/>
             <wp:docPr id="805747977" name="Immagine 2" descr="Immagine che contiene testo, schermata, software, Pagina Web&#10;&#10;Il contenuto generato dall'IA potrebbe non essere corretto."/>
@@ -15322,7 +14526,7 @@
                     <pic:cNvPicPr/>
                   </pic:nvPicPr>
                   <pic:blipFill>
-                    <a:blip r:embed="rId20" cstate="print">
+                    <a:blip r:embed="rId21" cstate="print">
                       <a:extLst>
                         <a:ext uri="{28A0092B-C50C-407E-A947-70E740481C1C}">
                           <a14:useLocalDpi xmlns:a14="http://schemas.microsoft.com/office/drawing/2010/main" val="0"/>
@@ -15400,17 +14604,8 @@
           <w:sz w:val="28"/>
           <w:szCs w:val="28"/>
         </w:rPr>
-        <w:t xml:space="preserve"> – </w:t>
-      </w:r>
-      <w:proofErr w:type="spellStart"/>
-      <w:r>
-        <w:rPr>
-          <w:sz w:val="28"/>
-          <w:szCs w:val="28"/>
-        </w:rPr>
-        <w:t>SearchPageCompilationExample</w:t>
-      </w:r>
-      <w:proofErr w:type="spellEnd"/>
+        <w:t xml:space="preserve"> – SearchPageCompilationExample</w:t>
+      </w:r>
     </w:p>
     <w:p>
       <w:pPr>
@@ -15437,8 +14632,9 @@
           <w:sz w:val="24"/>
           <w:szCs w:val="24"/>
         </w:rPr>
+        <w:lastRenderedPageBreak/>
         <w:drawing>
-          <wp:inline distT="0" distB="0" distL="0" distR="0" wp14:anchorId="748F095F" wp14:editId="5E477600">
+          <wp:inline distT="0" distB="0" distL="0" distR="0" wp14:anchorId="748F095F" wp14:editId="733542C1">
             <wp:extent cx="5396119" cy="3637915"/>
             <wp:effectExtent l="0" t="0" r="0" b="635"/>
             <wp:docPr id="1574553487" name="Immagine 3" descr="Immagine che contiene testo, schermata, software, Carattere&#10;&#10;Il contenuto generato dall'IA potrebbe non essere corretto."/>
@@ -15453,7 +14649,7 @@
                     <pic:cNvPicPr/>
                   </pic:nvPicPr>
                   <pic:blipFill>
-                    <a:blip r:embed="rId21" cstate="print">
+                    <a:blip r:embed="rId22" cstate="print">
                       <a:extLst>
                         <a:ext uri="{28A0092B-C50C-407E-A947-70E740481C1C}">
                           <a14:useLocalDpi xmlns:a14="http://schemas.microsoft.com/office/drawing/2010/main" val="0"/>
@@ -15511,17 +14707,8 @@
           <w:sz w:val="28"/>
           <w:szCs w:val="28"/>
         </w:rPr>
-        <w:t xml:space="preserve"> - </w:t>
-      </w:r>
-      <w:proofErr w:type="spellStart"/>
-      <w:r>
-        <w:rPr>
-          <w:sz w:val="28"/>
-          <w:szCs w:val="28"/>
-        </w:rPr>
-        <w:t>ResearchResultsPage</w:t>
-      </w:r>
-      <w:proofErr w:type="spellEnd"/>
+        <w:t xml:space="preserve"> - ResearchResultsPage</w:t>
+      </w:r>
     </w:p>
     <w:p>
       <w:pPr>
@@ -15549,7 +14736,7 @@
           <w:szCs w:val="24"/>
         </w:rPr>
         <w:drawing>
-          <wp:inline distT="0" distB="0" distL="0" distR="0" wp14:anchorId="2B35B838" wp14:editId="7C04C6B1">
+          <wp:inline distT="0" distB="0" distL="0" distR="0" wp14:anchorId="2B35B838" wp14:editId="4EF04935">
             <wp:extent cx="5442581" cy="3676015"/>
             <wp:effectExtent l="0" t="0" r="6350" b="635"/>
             <wp:docPr id="976275248" name="Immagine 4" descr="Immagine che contiene testo, schermata, software, Pagina Web&#10;&#10;Il contenuto generato dall'IA potrebbe non essere corretto."/>
@@ -15564,7 +14751,7 @@
                     <pic:cNvPicPr/>
                   </pic:nvPicPr>
                   <pic:blipFill>
-                    <a:blip r:embed="rId22" cstate="print">
+                    <a:blip r:embed="rId23" cstate="print">
                       <a:extLst>
                         <a:ext uri="{28A0092B-C50C-407E-A947-70E740481C1C}">
                           <a14:useLocalDpi xmlns:a14="http://schemas.microsoft.com/office/drawing/2010/main" val="0"/>
@@ -15662,17 +14849,8 @@
           <w:sz w:val="28"/>
           <w:szCs w:val="28"/>
         </w:rPr>
-        <w:t xml:space="preserve"> - </w:t>
-      </w:r>
-      <w:proofErr w:type="spellStart"/>
-      <w:r>
-        <w:rPr>
-          <w:sz w:val="28"/>
-          <w:szCs w:val="28"/>
-        </w:rPr>
-        <w:t>RegistrationPage</w:t>
-      </w:r>
-      <w:proofErr w:type="spellEnd"/>
+        <w:t xml:space="preserve"> - RegistrationPage</w:t>
+      </w:r>
     </w:p>
     <w:p>
       <w:pPr>
@@ -15699,6 +14877,7 @@
           <w:sz w:val="24"/>
           <w:szCs w:val="24"/>
         </w:rPr>
+        <w:lastRenderedPageBreak/>
         <w:drawing>
           <wp:inline distT="0" distB="0" distL="0" distR="0" wp14:anchorId="36FB5851" wp14:editId="50CB369B">
             <wp:extent cx="5519681" cy="3787657"/>
@@ -15715,7 +14894,7 @@
                     <pic:cNvPicPr/>
                   </pic:nvPicPr>
                   <pic:blipFill>
-                    <a:blip r:embed="rId23">
+                    <a:blip r:embed="rId24">
                       <a:extLst>
                         <a:ext uri="{28A0092B-C50C-407E-A947-70E740481C1C}">
                           <a14:useLocalDpi xmlns:a14="http://schemas.microsoft.com/office/drawing/2010/main" val="0"/>
@@ -15773,17 +14952,8 @@
           <w:sz w:val="28"/>
           <w:szCs w:val="28"/>
         </w:rPr>
-        <w:t xml:space="preserve"> - </w:t>
-      </w:r>
-      <w:proofErr w:type="spellStart"/>
-      <w:r>
-        <w:rPr>
-          <w:sz w:val="28"/>
-          <w:szCs w:val="28"/>
-        </w:rPr>
-        <w:t>LoginPage</w:t>
-      </w:r>
-      <w:proofErr w:type="spellEnd"/>
+        <w:t xml:space="preserve"> - LoginPage</w:t>
+      </w:r>
     </w:p>
     <w:p>
       <w:pPr>
@@ -15811,7 +14981,7 @@
           <w:szCs w:val="24"/>
         </w:rPr>
         <w:drawing>
-          <wp:inline distT="0" distB="0" distL="0" distR="0" wp14:anchorId="6C8F8FEC" wp14:editId="3A5C2503">
+          <wp:inline distT="0" distB="0" distL="0" distR="0" wp14:anchorId="6C8F8FEC" wp14:editId="611DCA8C">
             <wp:extent cx="5543852" cy="3742690"/>
             <wp:effectExtent l="0" t="0" r="0" b="0"/>
             <wp:docPr id="864694439" name="Immagine 6" descr="Immagine che contiene testo, schermata, software, Icona del computer&#10;&#10;Il contenuto generato dall'IA potrebbe non essere corretto."/>
@@ -15826,7 +14996,7 @@
                     <pic:cNvPicPr/>
                   </pic:nvPicPr>
                   <pic:blipFill>
-                    <a:blip r:embed="rId24" cstate="print">
+                    <a:blip r:embed="rId25" cstate="print">
                       <a:extLst>
                         <a:ext uri="{28A0092B-C50C-407E-A947-70E740481C1C}">
                           <a14:useLocalDpi xmlns:a14="http://schemas.microsoft.com/office/drawing/2010/main" val="0"/>
@@ -15914,17 +15084,8 @@
           <w:sz w:val="28"/>
           <w:szCs w:val="28"/>
         </w:rPr>
-        <w:t xml:space="preserve"> - </w:t>
-      </w:r>
-      <w:proofErr w:type="spellStart"/>
-      <w:r>
-        <w:rPr>
-          <w:sz w:val="28"/>
-          <w:szCs w:val="28"/>
-        </w:rPr>
-        <w:t>UserPage</w:t>
-      </w:r>
-      <w:proofErr w:type="spellEnd"/>
+        <w:t xml:space="preserve"> - UserPage</w:t>
+      </w:r>
     </w:p>
     <w:p>
       <w:pPr>
@@ -15951,6 +15112,7 @@
           <w:sz w:val="24"/>
           <w:szCs w:val="24"/>
         </w:rPr>
+        <w:lastRenderedPageBreak/>
         <w:drawing>
           <wp:inline distT="0" distB="0" distL="0" distR="0" wp14:anchorId="2B7A5698" wp14:editId="3C651A9F">
             <wp:extent cx="5590383" cy="3783965"/>
@@ -15967,7 +15129,7 @@
                     <pic:cNvPicPr/>
                   </pic:nvPicPr>
                   <pic:blipFill>
-                    <a:blip r:embed="rId25">
+                    <a:blip r:embed="rId26">
                       <a:extLst>
                         <a:ext uri="{28A0092B-C50C-407E-A947-70E740481C1C}">
                           <a14:useLocalDpi xmlns:a14="http://schemas.microsoft.com/office/drawing/2010/main" val="0"/>
@@ -16025,17 +15187,8 @@
           <w:sz w:val="28"/>
           <w:szCs w:val="28"/>
         </w:rPr>
-        <w:t xml:space="preserve"> - </w:t>
-      </w:r>
-      <w:proofErr w:type="spellStart"/>
-      <w:r>
-        <w:rPr>
-          <w:sz w:val="28"/>
-          <w:szCs w:val="28"/>
-        </w:rPr>
-        <w:t>CartPage</w:t>
-      </w:r>
-      <w:proofErr w:type="spellEnd"/>
+        <w:t xml:space="preserve"> - CartPage</w:t>
+      </w:r>
     </w:p>
     <w:p>
       <w:pPr>
@@ -16063,7 +15216,7 @@
           <w:szCs w:val="24"/>
         </w:rPr>
         <w:drawing>
-          <wp:inline distT="0" distB="0" distL="0" distR="0" wp14:anchorId="1F397322" wp14:editId="3E31BFA4">
+          <wp:inline distT="0" distB="0" distL="0" distR="0" wp14:anchorId="1F397322" wp14:editId="526AAA8D">
             <wp:extent cx="5600700" cy="3172587"/>
             <wp:effectExtent l="0" t="0" r="0" b="8890"/>
             <wp:docPr id="381448322" name="Immagine 8" descr="Immagine che contiene testo, schermata, Carattere, Pagina Web&#10;&#10;Il contenuto generato dall'IA potrebbe non essere corretto."/>
@@ -16078,7 +15231,7 @@
                     <pic:cNvPicPr/>
                   </pic:nvPicPr>
                   <pic:blipFill>
-                    <a:blip r:embed="rId26" cstate="print">
+                    <a:blip r:embed="rId27" cstate="print">
                       <a:extLst>
                         <a:ext uri="{28A0092B-C50C-407E-A947-70E740481C1C}">
                           <a14:useLocalDpi xmlns:a14="http://schemas.microsoft.com/office/drawing/2010/main" val="0"/>
@@ -16196,17 +15349,8 @@
           <w:sz w:val="28"/>
           <w:szCs w:val="28"/>
         </w:rPr>
-        <w:t xml:space="preserve">9 – </w:t>
-      </w:r>
-      <w:proofErr w:type="spellStart"/>
-      <w:r>
-        <w:rPr>
-          <w:sz w:val="28"/>
-          <w:szCs w:val="28"/>
-        </w:rPr>
-        <w:t>ReservationsPage</w:t>
-      </w:r>
-      <w:proofErr w:type="spellEnd"/>
+        <w:t>9 – ReservationsPage</w:t>
+      </w:r>
     </w:p>
     <w:p>
       <w:pPr>
@@ -16233,6 +15377,7 @@
           <w:sz w:val="24"/>
           <w:szCs w:val="24"/>
         </w:rPr>
+        <w:lastRenderedPageBreak/>
         <w:drawing>
           <wp:inline distT="0" distB="0" distL="0" distR="0" wp14:anchorId="1492EE95" wp14:editId="61922211">
             <wp:extent cx="5791200" cy="2874267"/>
@@ -16249,7 +15394,7 @@
                     <pic:cNvPicPr/>
                   </pic:nvPicPr>
                   <pic:blipFill>
-                    <a:blip r:embed="rId27">
+                    <a:blip r:embed="rId28">
                       <a:extLst>
                         <a:ext uri="{28A0092B-C50C-407E-A947-70E740481C1C}">
                           <a14:useLocalDpi xmlns:a14="http://schemas.microsoft.com/office/drawing/2010/main" val="0"/>
@@ -16364,23 +15509,7 @@
           <w:sz w:val="24"/>
           <w:szCs w:val="24"/>
         </w:rPr>
-        <w:t xml:space="preserve"> utente che non ha un account personale sulla piattaforma </w:t>
-      </w:r>
-      <w:proofErr w:type="spellStart"/>
-      <w:r>
-        <w:rPr>
-          <w:sz w:val="24"/>
-          <w:szCs w:val="24"/>
-        </w:rPr>
-        <w:t>ClickFly</w:t>
-      </w:r>
-      <w:proofErr w:type="spellEnd"/>
-      <w:r>
-        <w:rPr>
-          <w:sz w:val="24"/>
-          <w:szCs w:val="24"/>
-        </w:rPr>
-        <w:t>.</w:t>
+        <w:t xml:space="preserve"> utente che non ha un account personale sulla piattaforma ClickFly.</w:t>
       </w:r>
     </w:p>
     <w:p>
@@ -16410,23 +15539,7 @@
           <w:sz w:val="24"/>
           <w:szCs w:val="24"/>
         </w:rPr>
-        <w:t xml:space="preserve"> utente che ha un account personale sulla piattaforma </w:t>
-      </w:r>
-      <w:proofErr w:type="spellStart"/>
-      <w:r>
-        <w:rPr>
-          <w:sz w:val="24"/>
-          <w:szCs w:val="24"/>
-        </w:rPr>
-        <w:t>ClickFly</w:t>
-      </w:r>
-      <w:proofErr w:type="spellEnd"/>
-      <w:r>
-        <w:rPr>
-          <w:sz w:val="24"/>
-          <w:szCs w:val="24"/>
-        </w:rPr>
-        <w:t>.</w:t>
+        <w:t xml:space="preserve"> utente che ha un account personale sulla piattaforma ClickFly.</w:t>
       </w:r>
     </w:p>
     <w:p>
@@ -16456,23 +15569,7 @@
           <w:sz w:val="24"/>
           <w:szCs w:val="24"/>
         </w:rPr>
-        <w:t xml:space="preserve"> utente che ha un account personale sulla piattaforma </w:t>
-      </w:r>
-      <w:proofErr w:type="spellStart"/>
-      <w:r>
-        <w:rPr>
-          <w:sz w:val="24"/>
-          <w:szCs w:val="24"/>
-        </w:rPr>
-        <w:t>ClickFly</w:t>
-      </w:r>
-      <w:proofErr w:type="spellEnd"/>
-      <w:r>
-        <w:rPr>
-          <w:sz w:val="24"/>
-          <w:szCs w:val="24"/>
-        </w:rPr>
-        <w:t xml:space="preserve"> e ha effettuato l’operazione di autenticazione (login)</w:t>
+        <w:t xml:space="preserve"> utente che ha un account personale sulla piattaforma ClickFly e ha effettuato l’operazione di autenticazione (login)</w:t>
       </w:r>
     </w:p>
     <w:p>
@@ -16502,23 +15599,7 @@
           <w:sz w:val="24"/>
           <w:szCs w:val="24"/>
         </w:rPr>
-        <w:t xml:space="preserve"> utente che ha un account personale sulla piattaforma </w:t>
-      </w:r>
-      <w:proofErr w:type="spellStart"/>
-      <w:r>
-        <w:rPr>
-          <w:sz w:val="24"/>
-          <w:szCs w:val="24"/>
-        </w:rPr>
-        <w:t>ClickFly</w:t>
-      </w:r>
-      <w:proofErr w:type="spellEnd"/>
-      <w:r>
-        <w:rPr>
-          <w:sz w:val="24"/>
-          <w:szCs w:val="24"/>
-        </w:rPr>
-        <w:t>, ma non ha effettuato l’operazione di autenticazione (login).</w:t>
+        <w:t xml:space="preserve"> utente che ha un account personale sulla piattaforma ClickFly, ma non ha effettuato l’operazione di autenticazione (login).</w:t>
       </w:r>
       <w:bookmarkStart w:id="25" w:name="_8yze7fq8vu6a" w:colFirst="0" w:colLast="0"/>
       <w:bookmarkEnd w:id="25"/>

</xml_diff>

<commit_message>
Piccole modifiche al RAD
</commit_message>
<xml_diff>
--- a/Deliverables/ClickFly - RequirementAnalysisDocument(RAD).docx
+++ b/Deliverables/ClickFly - RequirementAnalysisDocument(RAD).docx
@@ -154,6 +154,7 @@
           <w:szCs w:val="36"/>
         </w:rPr>
       </w:pPr>
+      <w:proofErr w:type="spellStart"/>
       <w:r>
         <w:rPr>
           <w:rFonts w:ascii="Arial" w:eastAsia="Arial" w:hAnsi="Arial" w:cs="Arial"/>
@@ -164,6 +165,7 @@
         </w:rPr>
         <w:t>ClickFly</w:t>
       </w:r>
+      <w:proofErr w:type="spellEnd"/>
       <w:r>
         <w:rPr>
           <w:rFonts w:ascii="Arial" w:eastAsia="Arial" w:hAnsi="Arial" w:cs="Arial"/>
@@ -173,7 +175,50 @@
           <w:szCs w:val="36"/>
         </w:rPr>
         <w:br/>
-        <w:t>Requirement Analysis Document (RAD)</w:t>
+      </w:r>
+      <w:proofErr w:type="spellStart"/>
+      <w:r>
+        <w:rPr>
+          <w:rFonts w:ascii="Arial" w:eastAsia="Arial" w:hAnsi="Arial" w:cs="Arial"/>
+          <w:b/>
+          <w:bCs/>
+          <w:sz w:val="36"/>
+          <w:szCs w:val="36"/>
+        </w:rPr>
+        <w:t>Requirement</w:t>
+      </w:r>
+      <w:proofErr w:type="spellEnd"/>
+      <w:r>
+        <w:rPr>
+          <w:rFonts w:ascii="Arial" w:eastAsia="Arial" w:hAnsi="Arial" w:cs="Arial"/>
+          <w:b/>
+          <w:bCs/>
+          <w:sz w:val="36"/>
+          <w:szCs w:val="36"/>
+        </w:rPr>
+        <w:t xml:space="preserve"> Analysis </w:t>
+      </w:r>
+      <w:proofErr w:type="spellStart"/>
+      <w:r>
+        <w:rPr>
+          <w:rFonts w:ascii="Arial" w:eastAsia="Arial" w:hAnsi="Arial" w:cs="Arial"/>
+          <w:b/>
+          <w:bCs/>
+          <w:sz w:val="36"/>
+          <w:szCs w:val="36"/>
+        </w:rPr>
+        <w:t>Document</w:t>
+      </w:r>
+      <w:proofErr w:type="spellEnd"/>
+      <w:r>
+        <w:rPr>
+          <w:rFonts w:ascii="Arial" w:eastAsia="Arial" w:hAnsi="Arial" w:cs="Arial"/>
+          <w:b/>
+          <w:bCs/>
+          <w:sz w:val="36"/>
+          <w:szCs w:val="36"/>
+        </w:rPr>
+        <w:t xml:space="preserve"> (RAD)</w:t>
       </w:r>
       <w:r>
         <w:rPr>
@@ -765,6 +810,7 @@
           <w:szCs w:val="32"/>
         </w:rPr>
       </w:pPr>
+      <w:proofErr w:type="spellStart"/>
       <w:r>
         <w:rPr>
           <w:rFonts w:ascii="Arial" w:eastAsia="Arial" w:hAnsi="Arial" w:cs="Arial"/>
@@ -773,7 +819,18 @@
           <w:sz w:val="32"/>
           <w:szCs w:val="32"/>
         </w:rPr>
-        <w:t>Revision History</w:t>
+        <w:t>Revision</w:t>
+      </w:r>
+      <w:proofErr w:type="spellEnd"/>
+      <w:r>
+        <w:rPr>
+          <w:rFonts w:ascii="Arial" w:eastAsia="Arial" w:hAnsi="Arial" w:cs="Arial"/>
+          <w:b/>
+          <w:bCs/>
+          <w:sz w:val="32"/>
+          <w:szCs w:val="32"/>
+        </w:rPr>
+        <w:t xml:space="preserve"> History</w:t>
       </w:r>
     </w:p>
     <w:tbl>
@@ -1107,8 +1164,13 @@
               <w:widowControl w:val="0"/>
             </w:pPr>
             <w:r>
-              <w:t>Aggiunta state chart diagram</w:t>
-            </w:r>
+              <w:t xml:space="preserve">Aggiunta state chart </w:t>
+            </w:r>
+            <w:proofErr w:type="spellStart"/>
+            <w:r>
+              <w:t>diagram</w:t>
+            </w:r>
+            <w:proofErr w:type="spellEnd"/>
           </w:p>
         </w:tc>
         <w:tc>
@@ -1125,7 +1187,17 @@
               <w:widowControl w:val="0"/>
             </w:pPr>
             <w:r>
-              <w:t>Fabio Pennarella,Giusy Chierchia</w:t>
+              <w:t xml:space="preserve">Fabio </w:t>
+            </w:r>
+            <w:proofErr w:type="spellStart"/>
+            <w:proofErr w:type="gramStart"/>
+            <w:r>
+              <w:t>Pennarella,Giusy</w:t>
+            </w:r>
+            <w:proofErr w:type="spellEnd"/>
+            <w:proofErr w:type="gramEnd"/>
+            <w:r>
+              <w:t xml:space="preserve"> Chierchia</w:t>
             </w:r>
           </w:p>
         </w:tc>
@@ -1182,8 +1254,25 @@
               <w:widowControl w:val="0"/>
             </w:pPr>
             <w:r>
-              <w:t>Aggiunti scenari,sequence e activity diagrams,glossario</w:t>
-            </w:r>
+              <w:t xml:space="preserve">Aggiunti </w:t>
+            </w:r>
+            <w:proofErr w:type="spellStart"/>
+            <w:proofErr w:type="gramStart"/>
+            <w:r>
+              <w:t>scenari,sequence</w:t>
+            </w:r>
+            <w:proofErr w:type="spellEnd"/>
+            <w:proofErr w:type="gramEnd"/>
+            <w:r>
+              <w:t xml:space="preserve"> e activity </w:t>
+            </w:r>
+            <w:proofErr w:type="spellStart"/>
+            <w:proofErr w:type="gramStart"/>
+            <w:r>
+              <w:t>diagrams,glossario</w:t>
+            </w:r>
+            <w:proofErr w:type="spellEnd"/>
+            <w:proofErr w:type="gramEnd"/>
           </w:p>
         </w:tc>
         <w:tc>
@@ -1200,7 +1289,17 @@
               <w:widowControl w:val="0"/>
             </w:pPr>
             <w:r>
-              <w:t>Fabio Pennarella,Giusy Chierchia</w:t>
+              <w:t xml:space="preserve">Fabio </w:t>
+            </w:r>
+            <w:proofErr w:type="spellStart"/>
+            <w:proofErr w:type="gramStart"/>
+            <w:r>
+              <w:t>Pennarella,Giusy</w:t>
+            </w:r>
+            <w:proofErr w:type="spellEnd"/>
+            <w:proofErr w:type="gramEnd"/>
+            <w:r>
+              <w:t xml:space="preserve"> Chierchia</w:t>
             </w:r>
           </w:p>
         </w:tc>
@@ -1275,7 +1374,17 @@
               <w:widowControl w:val="0"/>
             </w:pPr>
             <w:r>
-              <w:t>Fabio Pennarella,Giusy Chierchia</w:t>
+              <w:t xml:space="preserve">Fabio </w:t>
+            </w:r>
+            <w:proofErr w:type="spellStart"/>
+            <w:proofErr w:type="gramStart"/>
+            <w:r>
+              <w:t>Pennarella,Giusy</w:t>
+            </w:r>
+            <w:proofErr w:type="spellEnd"/>
+            <w:proofErr w:type="gramEnd"/>
+            <w:r>
+              <w:t xml:space="preserve"> Chierchia</w:t>
             </w:r>
           </w:p>
         </w:tc>
@@ -1460,6 +1569,7 @@
         </w:rPr>
         <w:t xml:space="preserve">Il sistema, denominato </w:t>
       </w:r>
+      <w:proofErr w:type="spellStart"/>
       <w:r>
         <w:rPr>
           <w:b/>
@@ -1469,6 +1579,7 @@
         </w:rPr>
         <w:t>ClickFly</w:t>
       </w:r>
+      <w:proofErr w:type="spellEnd"/>
       <w:r>
         <w:rPr>
           <w:sz w:val="24"/>
@@ -1487,12 +1598,21 @@
           <w:szCs w:val="24"/>
         </w:rPr>
       </w:pPr>
-      <w:r>
-        <w:rPr>
-          <w:sz w:val="24"/>
-          <w:szCs w:val="24"/>
-        </w:rPr>
-        <w:t>ClickFly mira a diventare un punto di riferimento per gli utenti che desiderano pianificare i propri viaggi in maniera efficiente, offrendo un’interfaccia chiara e funzionalità mirate alla gestione completa del processo di prenotazione, dalla ricerca iniziale fino alla visualizzazione delle prenotazioni effettuate.</w:t>
+      <w:proofErr w:type="spellStart"/>
+      <w:r>
+        <w:rPr>
+          <w:sz w:val="24"/>
+          <w:szCs w:val="24"/>
+        </w:rPr>
+        <w:t>ClickFly</w:t>
+      </w:r>
+      <w:proofErr w:type="spellEnd"/>
+      <w:r>
+        <w:rPr>
+          <w:sz w:val="24"/>
+          <w:szCs w:val="24"/>
+        </w:rPr>
+        <w:t xml:space="preserve"> mira a diventare un punto di riferimento per gli utenti che desiderano pianificare i propri viaggi in maniera efficiente, offrendo un’interfaccia chiara e funzionalità mirate alla gestione completa del processo di prenotazione, dalla ricerca iniziale fino alla visualizzazione delle prenotazioni effettuate.</w:t>
       </w:r>
     </w:p>
     <w:p>
@@ -1543,12 +1663,21 @@
           <w:szCs w:val="24"/>
         </w:rPr>
       </w:pPr>
-      <w:r>
-        <w:rPr>
-          <w:sz w:val="24"/>
-          <w:szCs w:val="24"/>
-        </w:rPr>
-        <w:t xml:space="preserve">ClickFly è una </w:t>
+      <w:proofErr w:type="spellStart"/>
+      <w:r>
+        <w:rPr>
+          <w:sz w:val="24"/>
+          <w:szCs w:val="24"/>
+        </w:rPr>
+        <w:t>ClickFly</w:t>
+      </w:r>
+      <w:proofErr w:type="spellEnd"/>
+      <w:r>
+        <w:rPr>
+          <w:sz w:val="24"/>
+          <w:szCs w:val="24"/>
+        </w:rPr>
+        <w:t xml:space="preserve"> è una </w:t>
       </w:r>
       <w:r>
         <w:rPr>
@@ -2213,6 +2342,7 @@
           <w:szCs w:val="24"/>
         </w:rPr>
       </w:pPr>
+      <w:proofErr w:type="spellStart"/>
       <w:r>
         <w:rPr>
           <w:b/>
@@ -2222,6 +2352,7 @@
         </w:rPr>
         <w:t>ClickFly</w:t>
       </w:r>
+      <w:proofErr w:type="spellEnd"/>
       <w:r>
         <w:rPr>
           <w:sz w:val="24"/>
@@ -2498,7 +2629,23 @@
           <w:sz w:val="24"/>
           <w:szCs w:val="24"/>
         </w:rPr>
-        <w:t>Il sistema ClickFly si ispira ai principali portali di prenotazione voli attualmente presenti sul mercato, adattandone le funzionalità a un contesto didattic</w:t>
+        <w:t xml:space="preserve">Il sistema </w:t>
+      </w:r>
+      <w:proofErr w:type="spellStart"/>
+      <w:r>
+        <w:rPr>
+          <w:sz w:val="24"/>
+          <w:szCs w:val="24"/>
+        </w:rPr>
+        <w:t>ClickFly</w:t>
+      </w:r>
+      <w:proofErr w:type="spellEnd"/>
+      <w:r>
+        <w:rPr>
+          <w:sz w:val="24"/>
+          <w:szCs w:val="24"/>
+        </w:rPr>
+        <w:t xml:space="preserve"> si ispira ai principali portali di prenotazione voli attualmente presenti sul mercato, adattandone le funzionalità a un contesto didattic</w:t>
       </w:r>
       <w:r>
         <w:rPr>
@@ -2668,7 +2815,23 @@
           <w:sz w:val="24"/>
           <w:szCs w:val="24"/>
         </w:rPr>
-        <w:t>Attualmente il sistema ClickFly presenta</w:t>
+        <w:t xml:space="preserve">Attualmente il sistema </w:t>
+      </w:r>
+      <w:proofErr w:type="spellStart"/>
+      <w:r>
+        <w:rPr>
+          <w:sz w:val="24"/>
+          <w:szCs w:val="24"/>
+        </w:rPr>
+        <w:t>ClickFly</w:t>
+      </w:r>
+      <w:proofErr w:type="spellEnd"/>
+      <w:r>
+        <w:rPr>
+          <w:sz w:val="24"/>
+          <w:szCs w:val="24"/>
+        </w:rPr>
+        <w:t xml:space="preserve"> presenta</w:t>
       </w:r>
       <w:r>
         <w:rPr>
@@ -4518,7 +4681,23 @@
           <w:sz w:val="28"/>
           <w:szCs w:val="28"/>
         </w:rPr>
-        <w:t>Le pagine principali (ricerca voli, carrello, area personale) devono caricarsi entro 2 secondi in condizioni di carico normale.</w:t>
+        <w:t xml:space="preserve">Le pagine principali (ricerca voli, carrello, area personale) devono caricarsi entro </w:t>
+      </w:r>
+      <w:proofErr w:type="gramStart"/>
+      <w:r>
+        <w:rPr>
+          <w:sz w:val="28"/>
+          <w:szCs w:val="28"/>
+        </w:rPr>
+        <w:t>2</w:t>
+      </w:r>
+      <w:proofErr w:type="gramEnd"/>
+      <w:r>
+        <w:rPr>
+          <w:sz w:val="28"/>
+          <w:szCs w:val="28"/>
+        </w:rPr>
+        <w:t xml:space="preserve"> secondi in condizioni di carico normale.</w:t>
       </w:r>
       <w:r>
         <w:rPr>
@@ -4546,7 +4725,23 @@
           <w:sz w:val="28"/>
           <w:szCs w:val="28"/>
         </w:rPr>
-        <w:t>Le operazioni critiche (login, aggiunta al carrello, checkout) devono essere completate entro 3 secondi.</w:t>
+        <w:t xml:space="preserve">Le operazioni critiche (login, aggiunta al carrello, checkout) devono essere completate entro </w:t>
+      </w:r>
+      <w:proofErr w:type="gramStart"/>
+      <w:r>
+        <w:rPr>
+          <w:sz w:val="28"/>
+          <w:szCs w:val="28"/>
+        </w:rPr>
+        <w:t>3</w:t>
+      </w:r>
+      <w:proofErr w:type="gramEnd"/>
+      <w:r>
+        <w:rPr>
+          <w:sz w:val="28"/>
+          <w:szCs w:val="28"/>
+        </w:rPr>
+        <w:t xml:space="preserve"> secondi.</w:t>
       </w:r>
       <w:r>
         <w:rPr>
@@ -4639,7 +4834,23 @@
           <w:sz w:val="28"/>
           <w:szCs w:val="28"/>
         </w:rPr>
-        <w:t>Le password devono essere memorizzate esclusivamente in forma hashata.</w:t>
+        <w:t xml:space="preserve">Le password devono essere memorizzate esclusivamente in forma </w:t>
+      </w:r>
+      <w:proofErr w:type="spellStart"/>
+      <w:r>
+        <w:rPr>
+          <w:sz w:val="28"/>
+          <w:szCs w:val="28"/>
+        </w:rPr>
+        <w:t>hashata</w:t>
+      </w:r>
+      <w:proofErr w:type="spellEnd"/>
+      <w:r>
+        <w:rPr>
+          <w:sz w:val="28"/>
+          <w:szCs w:val="28"/>
+        </w:rPr>
+        <w:t>.</w:t>
       </w:r>
       <w:r>
         <w:rPr>
@@ -5105,7 +5316,23 @@
           <w:sz w:val="28"/>
           <w:szCs w:val="28"/>
         </w:rPr>
-        <w:t>L’architettura basata su database relazionale e servlet consente l’estensione futura a:</w:t>
+        <w:t xml:space="preserve">L’architettura basata su database relazionale e </w:t>
+      </w:r>
+      <w:proofErr w:type="spellStart"/>
+      <w:r>
+        <w:rPr>
+          <w:sz w:val="28"/>
+          <w:szCs w:val="28"/>
+        </w:rPr>
+        <w:t>servlet</w:t>
+      </w:r>
+      <w:proofErr w:type="spellEnd"/>
+      <w:r>
+        <w:rPr>
+          <w:sz w:val="28"/>
+          <w:szCs w:val="28"/>
+        </w:rPr>
+        <w:t xml:space="preserve"> consente l’estensione futura a:</w:t>
       </w:r>
       <w:r>
         <w:rPr>
@@ -5467,7 +5694,23 @@
           <w:sz w:val="28"/>
           <w:szCs w:val="28"/>
         </w:rPr>
-        <w:t>Il sistema deve essere facilmente manutenibile ed estendibile.</w:t>
+        <w:t xml:space="preserve">Il sistema deve essere facilmente </w:t>
+      </w:r>
+      <w:proofErr w:type="spellStart"/>
+      <w:r>
+        <w:rPr>
+          <w:sz w:val="28"/>
+          <w:szCs w:val="28"/>
+        </w:rPr>
+        <w:t>manutenibile</w:t>
+      </w:r>
+      <w:proofErr w:type="spellEnd"/>
+      <w:r>
+        <w:rPr>
+          <w:sz w:val="28"/>
+          <w:szCs w:val="28"/>
+        </w:rPr>
+        <w:t xml:space="preserve"> ed estendibile.</w:t>
       </w:r>
     </w:p>
     <w:p>
@@ -5568,6 +5811,7 @@
           <w:szCs w:val="28"/>
         </w:rPr>
       </w:pPr>
+      <w:proofErr w:type="spellStart"/>
       <w:r>
         <w:rPr>
           <w:sz w:val="28"/>
@@ -5575,6 +5819,7 @@
         </w:rPr>
         <w:t>Servlet</w:t>
       </w:r>
+      <w:proofErr w:type="spellEnd"/>
       <w:r>
         <w:rPr>
           <w:sz w:val="28"/>
@@ -5755,12 +6000,21 @@
           <w:szCs w:val="28"/>
         </w:rPr>
       </w:pPr>
-      <w:r>
-        <w:rPr>
-          <w:sz w:val="28"/>
-          <w:szCs w:val="28"/>
-        </w:rPr>
-        <w:t>Servlet Container</w:t>
+      <w:proofErr w:type="spellStart"/>
+      <w:r>
+        <w:rPr>
+          <w:sz w:val="28"/>
+          <w:szCs w:val="28"/>
+        </w:rPr>
+        <w:t>Servlet</w:t>
+      </w:r>
+      <w:proofErr w:type="spellEnd"/>
+      <w:r>
+        <w:rPr>
+          <w:sz w:val="28"/>
+          <w:szCs w:val="28"/>
+        </w:rPr>
+        <w:t xml:space="preserve"> Container</w:t>
       </w:r>
       <w:r>
         <w:rPr>
@@ -6149,8 +6403,17 @@
                 <w:sz w:val="24"/>
                 <w:szCs w:val="24"/>
               </w:rPr>
-              <w:t>Entry ondition</w:t>
-            </w:r>
+              <w:t xml:space="preserve">Entry </w:t>
+            </w:r>
+            <w:proofErr w:type="spellStart"/>
+            <w:r>
+              <w:rPr>
+                <w:sz w:val="24"/>
+                <w:szCs w:val="24"/>
+              </w:rPr>
+              <w:t>ondition</w:t>
+            </w:r>
+            <w:proofErr w:type="spellEnd"/>
           </w:p>
         </w:tc>
         <w:tc>
@@ -6212,8 +6475,17 @@
                 <w:sz w:val="24"/>
                 <w:szCs w:val="24"/>
               </w:rPr>
-              <w:t>Exit condition</w:t>
-            </w:r>
+              <w:t xml:space="preserve">Exit </w:t>
+            </w:r>
+            <w:proofErr w:type="spellStart"/>
+            <w:r>
+              <w:rPr>
+                <w:sz w:val="24"/>
+                <w:szCs w:val="24"/>
+              </w:rPr>
+              <w:t>condition</w:t>
+            </w:r>
+            <w:proofErr w:type="spellEnd"/>
           </w:p>
         </w:tc>
         <w:tc>
@@ -6623,8 +6895,17 @@
                 <w:sz w:val="24"/>
                 <w:szCs w:val="24"/>
               </w:rPr>
-              <w:t>Entry condition</w:t>
-            </w:r>
+              <w:t xml:space="preserve">Entry </w:t>
+            </w:r>
+            <w:proofErr w:type="spellStart"/>
+            <w:r>
+              <w:rPr>
+                <w:sz w:val="24"/>
+                <w:szCs w:val="24"/>
+              </w:rPr>
+              <w:t>condition</w:t>
+            </w:r>
+            <w:proofErr w:type="spellEnd"/>
           </w:p>
         </w:tc>
         <w:tc>
@@ -6677,8 +6958,17 @@
                 <w:sz w:val="24"/>
                 <w:szCs w:val="24"/>
               </w:rPr>
-              <w:t>Exit condition</w:t>
-            </w:r>
+              <w:t xml:space="preserve">Exit </w:t>
+            </w:r>
+            <w:proofErr w:type="spellStart"/>
+            <w:r>
+              <w:rPr>
+                <w:sz w:val="24"/>
+                <w:szCs w:val="24"/>
+              </w:rPr>
+              <w:t>condition</w:t>
+            </w:r>
+            <w:proofErr w:type="spellEnd"/>
           </w:p>
         </w:tc>
         <w:tc>
@@ -7198,8 +7488,17 @@
                 <w:sz w:val="24"/>
                 <w:szCs w:val="24"/>
               </w:rPr>
-              <w:t>Entry condition</w:t>
-            </w:r>
+              <w:t xml:space="preserve">Entry </w:t>
+            </w:r>
+            <w:proofErr w:type="spellStart"/>
+            <w:r>
+              <w:rPr>
+                <w:sz w:val="24"/>
+                <w:szCs w:val="24"/>
+              </w:rPr>
+              <w:t>condition</w:t>
+            </w:r>
+            <w:proofErr w:type="spellEnd"/>
           </w:p>
         </w:tc>
         <w:tc>
@@ -7245,8 +7544,17 @@
                 <w:sz w:val="24"/>
                 <w:szCs w:val="24"/>
               </w:rPr>
-              <w:t>Exit condition</w:t>
-            </w:r>
+              <w:t xml:space="preserve">Exit </w:t>
+            </w:r>
+            <w:proofErr w:type="spellStart"/>
+            <w:r>
+              <w:rPr>
+                <w:sz w:val="24"/>
+                <w:szCs w:val="24"/>
+              </w:rPr>
+              <w:t>condition</w:t>
+            </w:r>
+            <w:proofErr w:type="spellEnd"/>
           </w:p>
         </w:tc>
         <w:tc>
@@ -7708,8 +8016,17 @@
                 <w:sz w:val="24"/>
                 <w:szCs w:val="24"/>
               </w:rPr>
-              <w:t>Entry condition</w:t>
-            </w:r>
+              <w:t xml:space="preserve">Entry </w:t>
+            </w:r>
+            <w:proofErr w:type="spellStart"/>
+            <w:r>
+              <w:rPr>
+                <w:sz w:val="24"/>
+                <w:szCs w:val="24"/>
+              </w:rPr>
+              <w:t>condition</w:t>
+            </w:r>
+            <w:proofErr w:type="spellEnd"/>
           </w:p>
         </w:tc>
         <w:tc>
@@ -7778,8 +8095,17 @@
                 <w:sz w:val="24"/>
                 <w:szCs w:val="24"/>
               </w:rPr>
-              <w:t>Exit condition</w:t>
-            </w:r>
+              <w:t xml:space="preserve">Exit </w:t>
+            </w:r>
+            <w:proofErr w:type="spellStart"/>
+            <w:r>
+              <w:rPr>
+                <w:sz w:val="24"/>
+                <w:szCs w:val="24"/>
+              </w:rPr>
+              <w:t>condition</w:t>
+            </w:r>
+            <w:proofErr w:type="spellEnd"/>
           </w:p>
         </w:tc>
         <w:tc>
@@ -8451,8 +8777,17 @@
                 <w:sz w:val="24"/>
                 <w:szCs w:val="24"/>
               </w:rPr>
-              <w:t>Entry condition</w:t>
-            </w:r>
+              <w:t xml:space="preserve">Entry </w:t>
+            </w:r>
+            <w:proofErr w:type="spellStart"/>
+            <w:r>
+              <w:rPr>
+                <w:sz w:val="24"/>
+                <w:szCs w:val="24"/>
+              </w:rPr>
+              <w:t>condition</w:t>
+            </w:r>
+            <w:proofErr w:type="spellEnd"/>
           </w:p>
         </w:tc>
         <w:tc>
@@ -8498,8 +8833,17 @@
                 <w:sz w:val="24"/>
                 <w:szCs w:val="24"/>
               </w:rPr>
-              <w:t>Exit condition</w:t>
-            </w:r>
+              <w:t xml:space="preserve">Exit </w:t>
+            </w:r>
+            <w:proofErr w:type="spellStart"/>
+            <w:r>
+              <w:rPr>
+                <w:sz w:val="24"/>
+                <w:szCs w:val="24"/>
+              </w:rPr>
+              <w:t>condition</w:t>
+            </w:r>
+            <w:proofErr w:type="spellEnd"/>
           </w:p>
         </w:tc>
         <w:tc>
@@ -9057,8 +9401,17 @@
                 <w:sz w:val="24"/>
                 <w:szCs w:val="24"/>
               </w:rPr>
-              <w:t>Entry condition</w:t>
-            </w:r>
+              <w:t xml:space="preserve">Entry </w:t>
+            </w:r>
+            <w:proofErr w:type="spellStart"/>
+            <w:r>
+              <w:rPr>
+                <w:sz w:val="24"/>
+                <w:szCs w:val="24"/>
+              </w:rPr>
+              <w:t>condition</w:t>
+            </w:r>
+            <w:proofErr w:type="spellEnd"/>
           </w:p>
         </w:tc>
         <w:tc>
@@ -9104,8 +9457,17 @@
                 <w:sz w:val="24"/>
                 <w:szCs w:val="24"/>
               </w:rPr>
-              <w:t>Exit condition</w:t>
-            </w:r>
+              <w:t xml:space="preserve">Exit </w:t>
+            </w:r>
+            <w:proofErr w:type="spellStart"/>
+            <w:r>
+              <w:rPr>
+                <w:sz w:val="24"/>
+                <w:szCs w:val="24"/>
+              </w:rPr>
+              <w:t>condition</w:t>
+            </w:r>
+            <w:proofErr w:type="spellEnd"/>
           </w:p>
         </w:tc>
         <w:tc>
@@ -9673,8 +10035,17 @@
                 <w:sz w:val="24"/>
                 <w:szCs w:val="24"/>
               </w:rPr>
-              <w:t>Entry condition</w:t>
-            </w:r>
+              <w:t xml:space="preserve">Entry </w:t>
+            </w:r>
+            <w:proofErr w:type="spellStart"/>
+            <w:r>
+              <w:rPr>
+                <w:sz w:val="24"/>
+                <w:szCs w:val="24"/>
+              </w:rPr>
+              <w:t>condition</w:t>
+            </w:r>
+            <w:proofErr w:type="spellEnd"/>
           </w:p>
         </w:tc>
         <w:tc>
@@ -9727,8 +10098,17 @@
                 <w:sz w:val="24"/>
                 <w:szCs w:val="24"/>
               </w:rPr>
-              <w:t>Exit condition</w:t>
-            </w:r>
+              <w:t xml:space="preserve">Exit </w:t>
+            </w:r>
+            <w:proofErr w:type="spellStart"/>
+            <w:r>
+              <w:rPr>
+                <w:sz w:val="24"/>
+                <w:szCs w:val="24"/>
+              </w:rPr>
+              <w:t>condition</w:t>
+            </w:r>
+            <w:proofErr w:type="spellEnd"/>
           </w:p>
         </w:tc>
         <w:tc>
@@ -10257,8 +10637,17 @@
                 <w:sz w:val="24"/>
                 <w:szCs w:val="24"/>
               </w:rPr>
-              <w:t>Entry condition</w:t>
-            </w:r>
+              <w:t xml:space="preserve">Entry </w:t>
+            </w:r>
+            <w:proofErr w:type="spellStart"/>
+            <w:r>
+              <w:rPr>
+                <w:sz w:val="24"/>
+                <w:szCs w:val="24"/>
+              </w:rPr>
+              <w:t>condition</w:t>
+            </w:r>
+            <w:proofErr w:type="spellEnd"/>
           </w:p>
         </w:tc>
         <w:tc>
@@ -10311,8 +10700,17 @@
                 <w:sz w:val="24"/>
                 <w:szCs w:val="24"/>
               </w:rPr>
-              <w:t>Exit condition</w:t>
-            </w:r>
+              <w:t xml:space="preserve">Exit </w:t>
+            </w:r>
+            <w:proofErr w:type="spellStart"/>
+            <w:r>
+              <w:rPr>
+                <w:sz w:val="24"/>
+                <w:szCs w:val="24"/>
+              </w:rPr>
+              <w:t>condition</w:t>
+            </w:r>
+            <w:proofErr w:type="spellEnd"/>
           </w:p>
         </w:tc>
         <w:tc>
@@ -10789,8 +11187,17 @@
                 <w:sz w:val="24"/>
                 <w:szCs w:val="24"/>
               </w:rPr>
-              <w:t>Entry condition</w:t>
-            </w:r>
+              <w:t xml:space="preserve">Entry </w:t>
+            </w:r>
+            <w:proofErr w:type="spellStart"/>
+            <w:r>
+              <w:rPr>
+                <w:sz w:val="24"/>
+                <w:szCs w:val="24"/>
+              </w:rPr>
+              <w:t>condition</w:t>
+            </w:r>
+            <w:proofErr w:type="spellEnd"/>
           </w:p>
         </w:tc>
         <w:tc>
@@ -10852,8 +11259,17 @@
                 <w:sz w:val="24"/>
                 <w:szCs w:val="24"/>
               </w:rPr>
-              <w:t>Exit condition</w:t>
-            </w:r>
+              <w:t xml:space="preserve">Exit </w:t>
+            </w:r>
+            <w:proofErr w:type="spellStart"/>
+            <w:r>
+              <w:rPr>
+                <w:sz w:val="24"/>
+                <w:szCs w:val="24"/>
+              </w:rPr>
+              <w:t>condition</w:t>
+            </w:r>
+            <w:proofErr w:type="spellEnd"/>
           </w:p>
         </w:tc>
         <w:tc>
@@ -11348,8 +11764,17 @@
                 <w:sz w:val="24"/>
                 <w:szCs w:val="24"/>
               </w:rPr>
-              <w:t>Entry condition</w:t>
-            </w:r>
+              <w:t xml:space="preserve">Entry </w:t>
+            </w:r>
+            <w:proofErr w:type="spellStart"/>
+            <w:r>
+              <w:rPr>
+                <w:sz w:val="24"/>
+                <w:szCs w:val="24"/>
+              </w:rPr>
+              <w:t>condition</w:t>
+            </w:r>
+            <w:proofErr w:type="spellEnd"/>
           </w:p>
         </w:tc>
         <w:tc>
@@ -11469,8 +11894,17 @@
                 <w:sz w:val="24"/>
                 <w:szCs w:val="24"/>
               </w:rPr>
-              <w:t>Exit condition</w:t>
-            </w:r>
+              <w:t xml:space="preserve">Exit </w:t>
+            </w:r>
+            <w:proofErr w:type="spellStart"/>
+            <w:r>
+              <w:rPr>
+                <w:sz w:val="24"/>
+                <w:szCs w:val="24"/>
+              </w:rPr>
+              <w:t>condition</w:t>
+            </w:r>
+            <w:proofErr w:type="spellEnd"/>
           </w:p>
         </w:tc>
         <w:tc>
@@ -11940,8 +12374,17 @@
                 <w:sz w:val="24"/>
                 <w:szCs w:val="24"/>
               </w:rPr>
-              <w:t>- L’utente viene reindirizzato alla HomePage</w:t>
-            </w:r>
+              <w:t xml:space="preserve">- L’utente viene reindirizzato alla </w:t>
+            </w:r>
+            <w:proofErr w:type="spellStart"/>
+            <w:r>
+              <w:rPr>
+                <w:sz w:val="24"/>
+                <w:szCs w:val="24"/>
+              </w:rPr>
+              <w:t>HomePage</w:t>
+            </w:r>
+            <w:proofErr w:type="spellEnd"/>
           </w:p>
           <w:p>
             <w:pPr>
@@ -11975,8 +12418,17 @@
                 <w:sz w:val="24"/>
                 <w:szCs w:val="24"/>
               </w:rPr>
-              <w:t>Entry condition</w:t>
-            </w:r>
+              <w:t xml:space="preserve">Entry </w:t>
+            </w:r>
+            <w:proofErr w:type="spellStart"/>
+            <w:r>
+              <w:rPr>
+                <w:sz w:val="24"/>
+                <w:szCs w:val="24"/>
+              </w:rPr>
+              <w:t>condition</w:t>
+            </w:r>
+            <w:proofErr w:type="spellEnd"/>
           </w:p>
         </w:tc>
         <w:tc>
@@ -12036,8 +12488,17 @@
                 <w:sz w:val="24"/>
                 <w:szCs w:val="24"/>
               </w:rPr>
-              <w:t>Exit condition</w:t>
-            </w:r>
+              <w:t xml:space="preserve">Exit </w:t>
+            </w:r>
+            <w:proofErr w:type="spellStart"/>
+            <w:r>
+              <w:rPr>
+                <w:sz w:val="24"/>
+                <w:szCs w:val="24"/>
+              </w:rPr>
+              <w:t>condition</w:t>
+            </w:r>
+            <w:proofErr w:type="spellEnd"/>
           </w:p>
         </w:tc>
         <w:tc>
@@ -12149,138 +12610,247 @@
     <w:p>
       <w:pPr>
         <w:widowControl w:val="0"/>
-        <w:ind w:left="2639"/>
-        <w:rPr>
-          <w:sz w:val="24"/>
-          <w:szCs w:val="24"/>
-        </w:rPr>
-      </w:pPr>
-    </w:p>
-    <w:p>
-      <w:pPr>
-        <w:widowControl w:val="0"/>
-        <w:ind w:left="2639"/>
-        <w:rPr>
-          <w:sz w:val="24"/>
-          <w:szCs w:val="24"/>
-        </w:rPr>
-      </w:pPr>
-    </w:p>
-    <w:p>
-      <w:pPr>
-        <w:widowControl w:val="0"/>
-        <w:ind w:left="2639"/>
-        <w:rPr>
-          <w:sz w:val="24"/>
-          <w:szCs w:val="24"/>
-        </w:rPr>
-      </w:pPr>
-    </w:p>
-    <w:p>
-      <w:pPr>
-        <w:widowControl w:val="0"/>
-        <w:rPr>
-          <w:sz w:val="24"/>
-          <w:szCs w:val="24"/>
-        </w:rPr>
-      </w:pPr>
-    </w:p>
-    <w:p>
-      <w:pPr>
-        <w:widowControl w:val="0"/>
-        <w:ind w:left="2639"/>
-        <w:rPr>
-          <w:sz w:val="24"/>
-          <w:szCs w:val="24"/>
-        </w:rPr>
-      </w:pPr>
-    </w:p>
-    <w:p>
-      <w:pPr>
-        <w:widowControl w:val="0"/>
-        <w:ind w:left="2639"/>
-        <w:rPr>
-          <w:sz w:val="24"/>
-          <w:szCs w:val="24"/>
-        </w:rPr>
-      </w:pPr>
-    </w:p>
-    <w:p>
-      <w:pPr>
-        <w:widowControl w:val="0"/>
-        <w:ind w:left="2639"/>
-        <w:rPr>
-          <w:sz w:val="24"/>
-          <w:szCs w:val="24"/>
-        </w:rPr>
-      </w:pPr>
-    </w:p>
-    <w:p>
-      <w:pPr>
-        <w:widowControl w:val="0"/>
-        <w:ind w:left="2639"/>
-        <w:rPr>
-          <w:sz w:val="24"/>
-          <w:szCs w:val="24"/>
-        </w:rPr>
-      </w:pPr>
-    </w:p>
-    <w:p>
-      <w:pPr>
-        <w:widowControl w:val="0"/>
-        <w:ind w:left="2639"/>
-        <w:rPr>
-          <w:sz w:val="24"/>
-          <w:szCs w:val="24"/>
-        </w:rPr>
-      </w:pPr>
-    </w:p>
-    <w:p>
-      <w:pPr>
-        <w:widowControl w:val="0"/>
-        <w:rPr>
-          <w:sz w:val="24"/>
-          <w:szCs w:val="24"/>
-        </w:rPr>
-      </w:pPr>
-    </w:p>
-    <w:p>
-      <w:pPr>
-        <w:widowControl w:val="0"/>
-        <w:ind w:left="2639"/>
-        <w:rPr>
-          <w:sz w:val="24"/>
-          <w:szCs w:val="24"/>
-        </w:rPr>
-      </w:pPr>
-    </w:p>
-    <w:p>
-      <w:pPr>
-        <w:widowControl w:val="0"/>
-        <w:rPr>
-          <w:sz w:val="24"/>
-          <w:szCs w:val="24"/>
-        </w:rPr>
-      </w:pPr>
-    </w:p>
-    <w:p>
-      <w:pPr>
-        <w:widowControl w:val="0"/>
-        <w:numPr>
-          <w:ilvl w:val="2"/>
-          <w:numId w:val="8"/>
-        </w:numPr>
-        <w:rPr>
-          <w:sz w:val="24"/>
-          <w:szCs w:val="24"/>
-        </w:rPr>
-      </w:pPr>
-      <w:r>
-        <w:rPr>
-          <w:sz w:val="24"/>
-          <w:szCs w:val="24"/>
+        <w:rPr>
+          <w:sz w:val="24"/>
+          <w:szCs w:val="24"/>
+        </w:rPr>
+      </w:pPr>
+    </w:p>
+    <w:p>
+      <w:pPr>
+        <w:widowControl w:val="0"/>
+        <w:rPr>
+          <w:sz w:val="24"/>
+          <w:szCs w:val="24"/>
+        </w:rPr>
+      </w:pPr>
+    </w:p>
+    <w:p>
+      <w:pPr>
+        <w:widowControl w:val="0"/>
+        <w:rPr>
+          <w:sz w:val="24"/>
+          <w:szCs w:val="24"/>
+        </w:rPr>
+      </w:pPr>
+    </w:p>
+    <w:p>
+      <w:pPr>
+        <w:widowControl w:val="0"/>
+        <w:rPr>
+          <w:sz w:val="24"/>
+          <w:szCs w:val="24"/>
+        </w:rPr>
+      </w:pPr>
+    </w:p>
+    <w:p>
+      <w:pPr>
+        <w:widowControl w:val="0"/>
+        <w:rPr>
+          <w:sz w:val="24"/>
+          <w:szCs w:val="24"/>
+        </w:rPr>
+      </w:pPr>
+    </w:p>
+    <w:p>
+      <w:pPr>
+        <w:widowControl w:val="0"/>
+        <w:rPr>
+          <w:sz w:val="24"/>
+          <w:szCs w:val="24"/>
+        </w:rPr>
+      </w:pPr>
+    </w:p>
+    <w:p>
+      <w:pPr>
+        <w:widowControl w:val="0"/>
+        <w:rPr>
+          <w:sz w:val="24"/>
+          <w:szCs w:val="24"/>
+        </w:rPr>
+      </w:pPr>
+    </w:p>
+    <w:p>
+      <w:pPr>
+        <w:widowControl w:val="0"/>
+        <w:rPr>
+          <w:sz w:val="24"/>
+          <w:szCs w:val="24"/>
+        </w:rPr>
+      </w:pPr>
+    </w:p>
+    <w:p>
+      <w:pPr>
+        <w:widowControl w:val="0"/>
+        <w:rPr>
+          <w:sz w:val="24"/>
+          <w:szCs w:val="24"/>
+        </w:rPr>
+      </w:pPr>
+    </w:p>
+    <w:p>
+      <w:pPr>
+        <w:widowControl w:val="0"/>
+        <w:rPr>
+          <w:sz w:val="24"/>
+          <w:szCs w:val="24"/>
+        </w:rPr>
+      </w:pPr>
+    </w:p>
+    <w:p>
+      <w:pPr>
+        <w:widowControl w:val="0"/>
+        <w:rPr>
+          <w:sz w:val="24"/>
+          <w:szCs w:val="24"/>
+        </w:rPr>
+      </w:pPr>
+    </w:p>
+    <w:p>
+      <w:pPr>
+        <w:widowControl w:val="0"/>
+        <w:rPr>
+          <w:sz w:val="24"/>
+          <w:szCs w:val="24"/>
+        </w:rPr>
+      </w:pPr>
+    </w:p>
+    <w:p>
+      <w:pPr>
+        <w:widowControl w:val="0"/>
+        <w:rPr>
+          <w:sz w:val="32"/>
+          <w:szCs w:val="32"/>
+        </w:rPr>
+      </w:pPr>
+      <w:r>
+        <w:rPr>
+          <w:b/>
+          <w:bCs/>
+          <w:sz w:val="32"/>
+          <w:szCs w:val="32"/>
         </w:rPr>
         <w:lastRenderedPageBreak/>
+        <w:t xml:space="preserve">Use Case </w:t>
+      </w:r>
+      <w:proofErr w:type="spellStart"/>
+      <w:r>
+        <w:rPr>
+          <w:b/>
+          <w:bCs/>
+          <w:sz w:val="32"/>
+          <w:szCs w:val="32"/>
+        </w:rPr>
+        <w:t>Diagram</w:t>
+      </w:r>
+      <w:proofErr w:type="spellEnd"/>
+      <w:r>
+        <w:rPr>
+          <w:b/>
+          <w:bCs/>
+          <w:sz w:val="32"/>
+          <w:szCs w:val="32"/>
+        </w:rPr>
+        <w:t xml:space="preserve"> – Diagramma dei casi d’uso</w:t>
+      </w:r>
+    </w:p>
+    <w:p>
+      <w:pPr>
+        <w:widowControl w:val="0"/>
+        <w:ind w:left="2846"/>
+        <w:rPr>
+          <w:b/>
+          <w:bCs/>
+          <w:sz w:val="24"/>
+          <w:szCs w:val="24"/>
+        </w:rPr>
+      </w:pPr>
+    </w:p>
+    <w:p>
+      <w:pPr>
+        <w:widowControl w:val="0"/>
+        <w:rPr>
+          <w:b/>
+          <w:bCs/>
+          <w:sz w:val="24"/>
+          <w:szCs w:val="24"/>
+        </w:rPr>
+      </w:pPr>
+      <w:r>
+        <w:rPr>
+          <w:b/>
+          <w:bCs/>
+          <w:noProof/>
+          <w:sz w:val="24"/>
+          <w:szCs w:val="24"/>
+        </w:rPr>
+        <w:drawing>
+          <wp:inline distT="0" distB="0" distL="0" distR="0" wp14:anchorId="0F328CE9" wp14:editId="2154763A">
+            <wp:extent cx="6119495" cy="1677035"/>
+            <wp:effectExtent l="0" t="0" r="0" b="0"/>
+            <wp:docPr id="1516548495" name="Immagine 2" descr="Immagine che contiene diagramma, linea, cerchio, Diagramma&#10;&#10;Il contenuto generato dall'IA potrebbe non essere corretto."/>
+            <wp:cNvGraphicFramePr>
+              <a:graphicFrameLocks xmlns:a="http://schemas.openxmlformats.org/drawingml/2006/main" noChangeAspect="1"/>
+            </wp:cNvGraphicFramePr>
+            <a:graphic xmlns:a="http://schemas.openxmlformats.org/drawingml/2006/main">
+              <a:graphicData uri="http://schemas.openxmlformats.org/drawingml/2006/picture">
+                <pic:pic xmlns:pic="http://schemas.openxmlformats.org/drawingml/2006/picture">
+                  <pic:nvPicPr>
+                    <pic:cNvPr id="1516548495" name="Immagine 2" descr="Immagine che contiene diagramma, linea, cerchio, Diagramma&#10;&#10;Il contenuto generato dall'IA potrebbe non essere corretto."/>
+                    <pic:cNvPicPr/>
+                  </pic:nvPicPr>
+                  <pic:blipFill>
+                    <a:blip r:embed="rId18">
+                      <a:extLst>
+                        <a:ext uri="{28A0092B-C50C-407E-A947-70E740481C1C}">
+                          <a14:useLocalDpi xmlns:a14="http://schemas.microsoft.com/office/drawing/2010/main" val="0"/>
+                        </a:ext>
+                      </a:extLst>
+                    </a:blip>
+                    <a:stretch>
+                      <a:fillRect/>
+                    </a:stretch>
+                  </pic:blipFill>
+                  <pic:spPr>
+                    <a:xfrm>
+                      <a:off x="0" y="0"/>
+                      <a:ext cx="6119495" cy="1677035"/>
+                    </a:xfrm>
+                    <a:prstGeom prst="rect">
+                      <a:avLst/>
+                    </a:prstGeom>
+                  </pic:spPr>
+                </pic:pic>
+              </a:graphicData>
+            </a:graphic>
+          </wp:inline>
+        </w:drawing>
+      </w:r>
+    </w:p>
+    <w:p>
+      <w:pPr>
+        <w:widowControl w:val="0"/>
+        <w:rPr>
+          <w:b/>
+          <w:bCs/>
+          <w:sz w:val="24"/>
+          <w:szCs w:val="24"/>
+        </w:rPr>
+      </w:pPr>
+    </w:p>
+    <w:p>
+      <w:pPr>
+        <w:widowControl w:val="0"/>
+        <w:rPr>
+          <w:sz w:val="32"/>
+          <w:szCs w:val="32"/>
+        </w:rPr>
+      </w:pPr>
+      <w:r>
+        <w:rPr>
+          <w:sz w:val="32"/>
+          <w:szCs w:val="32"/>
+        </w:rPr>
         <w:t>Object Model</w:t>
       </w:r>
     </w:p>
@@ -12297,8 +12867,8 @@
     <w:tbl>
       <w:tblPr>
         <w:tblStyle w:val="afd"/>
-        <w:tblW w:w="7006" w:type="dxa"/>
-        <w:tblInd w:w="2738" w:type="dxa"/>
+        <w:tblW w:w="9749" w:type="dxa"/>
+        <w:tblInd w:w="-5" w:type="dxa"/>
         <w:tblBorders>
           <w:top w:val="single" w:sz="4" w:space="0" w:color="000000"/>
           <w:left w:val="single" w:sz="4" w:space="0" w:color="000000"/>
@@ -12311,14 +12881,14 @@
         <w:tblLook w:val="0000" w:firstRow="0" w:lastRow="0" w:firstColumn="0" w:lastColumn="0" w:noHBand="0" w:noVBand="0"/>
       </w:tblPr>
       <w:tblGrid>
-        <w:gridCol w:w="3133"/>
-        <w:gridCol w:w="1764"/>
-        <w:gridCol w:w="2109"/>
+        <w:gridCol w:w="3119"/>
+        <w:gridCol w:w="2126"/>
+        <w:gridCol w:w="4504"/>
       </w:tblGrid>
       <w:tr>
         <w:tc>
           <w:tcPr>
-            <w:tcW w:w="3134" w:type="dxa"/>
+            <w:tcW w:w="3119" w:type="dxa"/>
           </w:tcPr>
           <w:p>
             <w:pPr>
@@ -12341,7 +12911,7 @@
         </w:tc>
         <w:tc>
           <w:tcPr>
-            <w:tcW w:w="1764" w:type="dxa"/>
+            <w:tcW w:w="2126" w:type="dxa"/>
           </w:tcPr>
           <w:p>
             <w:pPr>
@@ -12364,7 +12934,7 @@
         </w:tc>
         <w:tc>
           <w:tcPr>
-            <w:tcW w:w="2109" w:type="dxa"/>
+            <w:tcW w:w="4504" w:type="dxa"/>
           </w:tcPr>
           <w:p>
             <w:pPr>
@@ -12389,7 +12959,7 @@
       <w:tr>
         <w:tc>
           <w:tcPr>
-            <w:tcW w:w="3134" w:type="dxa"/>
+            <w:tcW w:w="3119" w:type="dxa"/>
           </w:tcPr>
           <w:p>
             <w:pPr>
@@ -12410,7 +12980,7 @@
         </w:tc>
         <w:tc>
           <w:tcPr>
-            <w:tcW w:w="1764" w:type="dxa"/>
+            <w:tcW w:w="2126" w:type="dxa"/>
           </w:tcPr>
           <w:p>
             <w:pPr>
@@ -12420,6 +12990,7 @@
                 <w:szCs w:val="24"/>
               </w:rPr>
             </w:pPr>
+            <w:proofErr w:type="spellStart"/>
             <w:r>
               <w:rPr>
                 <w:sz w:val="24"/>
@@ -12427,11 +12998,12 @@
               </w:rPr>
               <w:t>Entity</w:t>
             </w:r>
+            <w:proofErr w:type="spellEnd"/>
           </w:p>
         </w:tc>
         <w:tc>
           <w:tcPr>
-            <w:tcW w:w="2109" w:type="dxa"/>
+            <w:tcW w:w="4504" w:type="dxa"/>
           </w:tcPr>
           <w:p>
             <w:pPr>
@@ -12454,7 +13026,7 @@
       <w:tr>
         <w:tc>
           <w:tcPr>
-            <w:tcW w:w="3134" w:type="dxa"/>
+            <w:tcW w:w="3119" w:type="dxa"/>
           </w:tcPr>
           <w:p>
             <w:pPr>
@@ -12475,7 +13047,7 @@
         </w:tc>
         <w:tc>
           <w:tcPr>
-            <w:tcW w:w="1764" w:type="dxa"/>
+            <w:tcW w:w="2126" w:type="dxa"/>
           </w:tcPr>
           <w:p>
             <w:pPr>
@@ -12485,6 +13057,7 @@
                 <w:szCs w:val="24"/>
               </w:rPr>
             </w:pPr>
+            <w:proofErr w:type="spellStart"/>
             <w:r>
               <w:rPr>
                 <w:sz w:val="24"/>
@@ -12492,11 +13065,12 @@
               </w:rPr>
               <w:t>Entity</w:t>
             </w:r>
+            <w:proofErr w:type="spellEnd"/>
           </w:p>
         </w:tc>
         <w:tc>
           <w:tcPr>
-            <w:tcW w:w="2109" w:type="dxa"/>
+            <w:tcW w:w="4504" w:type="dxa"/>
           </w:tcPr>
           <w:p>
             <w:pPr>
@@ -12519,7 +13093,7 @@
       <w:tr>
         <w:tc>
           <w:tcPr>
-            <w:tcW w:w="3134" w:type="dxa"/>
+            <w:tcW w:w="3119" w:type="dxa"/>
           </w:tcPr>
           <w:p>
             <w:pPr>
@@ -12540,7 +13114,7 @@
         </w:tc>
         <w:tc>
           <w:tcPr>
-            <w:tcW w:w="1764" w:type="dxa"/>
+            <w:tcW w:w="2126" w:type="dxa"/>
           </w:tcPr>
           <w:p>
             <w:pPr>
@@ -12550,6 +13124,7 @@
                 <w:szCs w:val="24"/>
               </w:rPr>
             </w:pPr>
+            <w:proofErr w:type="spellStart"/>
             <w:r>
               <w:rPr>
                 <w:sz w:val="24"/>
@@ -12557,11 +13132,12 @@
               </w:rPr>
               <w:t>Entity</w:t>
             </w:r>
+            <w:proofErr w:type="spellEnd"/>
           </w:p>
         </w:tc>
         <w:tc>
           <w:tcPr>
-            <w:tcW w:w="2109" w:type="dxa"/>
+            <w:tcW w:w="4504" w:type="dxa"/>
           </w:tcPr>
           <w:p>
             <w:pPr>
@@ -12584,7 +13160,7 @@
       <w:tr>
         <w:tc>
           <w:tcPr>
-            <w:tcW w:w="3134" w:type="dxa"/>
+            <w:tcW w:w="3119" w:type="dxa"/>
           </w:tcPr>
           <w:p>
             <w:pPr>
@@ -12605,7 +13181,7 @@
         </w:tc>
         <w:tc>
           <w:tcPr>
-            <w:tcW w:w="1764" w:type="dxa"/>
+            <w:tcW w:w="2126" w:type="dxa"/>
           </w:tcPr>
           <w:p>
             <w:pPr>
@@ -12615,6 +13191,7 @@
                 <w:szCs w:val="24"/>
               </w:rPr>
             </w:pPr>
+            <w:proofErr w:type="spellStart"/>
             <w:r>
               <w:rPr>
                 <w:sz w:val="24"/>
@@ -12622,11 +13199,12 @@
               </w:rPr>
               <w:t>Entity</w:t>
             </w:r>
+            <w:proofErr w:type="spellEnd"/>
           </w:p>
         </w:tc>
         <w:tc>
           <w:tcPr>
-            <w:tcW w:w="2109" w:type="dxa"/>
+            <w:tcW w:w="4504" w:type="dxa"/>
           </w:tcPr>
           <w:p>
             <w:pPr>
@@ -12649,7 +13227,7 @@
       <w:tr>
         <w:tc>
           <w:tcPr>
-            <w:tcW w:w="3134" w:type="dxa"/>
+            <w:tcW w:w="3119" w:type="dxa"/>
           </w:tcPr>
           <w:p>
             <w:pPr>
@@ -12670,7 +13248,7 @@
         </w:tc>
         <w:tc>
           <w:tcPr>
-            <w:tcW w:w="1764" w:type="dxa"/>
+            <w:tcW w:w="2126" w:type="dxa"/>
           </w:tcPr>
           <w:p>
             <w:pPr>
@@ -12680,6 +13258,7 @@
                 <w:szCs w:val="24"/>
               </w:rPr>
             </w:pPr>
+            <w:proofErr w:type="spellStart"/>
             <w:r>
               <w:rPr>
                 <w:sz w:val="24"/>
@@ -12687,11 +13266,12 @@
               </w:rPr>
               <w:t>Entity</w:t>
             </w:r>
+            <w:proofErr w:type="spellEnd"/>
           </w:p>
         </w:tc>
         <w:tc>
           <w:tcPr>
-            <w:tcW w:w="2109" w:type="dxa"/>
+            <w:tcW w:w="4504" w:type="dxa"/>
           </w:tcPr>
           <w:p>
             <w:pPr>
@@ -12714,7 +13294,7 @@
       <w:tr>
         <w:tc>
           <w:tcPr>
-            <w:tcW w:w="3134" w:type="dxa"/>
+            <w:tcW w:w="3119" w:type="dxa"/>
           </w:tcPr>
           <w:p>
             <w:pPr>
@@ -12724,6 +13304,7 @@
                 <w:szCs w:val="24"/>
               </w:rPr>
             </w:pPr>
+            <w:proofErr w:type="spellStart"/>
             <w:r>
               <w:rPr>
                 <w:sz w:val="24"/>
@@ -12731,11 +13312,12 @@
               </w:rPr>
               <w:t>RegistrazioneButton</w:t>
             </w:r>
+            <w:proofErr w:type="spellEnd"/>
           </w:p>
         </w:tc>
         <w:tc>
           <w:tcPr>
-            <w:tcW w:w="1764" w:type="dxa"/>
+            <w:tcW w:w="2126" w:type="dxa"/>
           </w:tcPr>
           <w:p>
             <w:pPr>
@@ -12745,6 +13327,7 @@
                 <w:szCs w:val="24"/>
               </w:rPr>
             </w:pPr>
+            <w:proofErr w:type="spellStart"/>
             <w:r>
               <w:rPr>
                 <w:sz w:val="24"/>
@@ -12752,11 +13335,12 @@
               </w:rPr>
               <w:t>Boundary</w:t>
             </w:r>
+            <w:proofErr w:type="spellEnd"/>
           </w:p>
         </w:tc>
         <w:tc>
           <w:tcPr>
-            <w:tcW w:w="2109" w:type="dxa"/>
+            <w:tcW w:w="4504" w:type="dxa"/>
           </w:tcPr>
           <w:p>
             <w:pPr>
@@ -12779,7 +13363,7 @@
       <w:tr>
         <w:tc>
           <w:tcPr>
-            <w:tcW w:w="3134" w:type="dxa"/>
+            <w:tcW w:w="3119" w:type="dxa"/>
           </w:tcPr>
           <w:p>
             <w:pPr>
@@ -12789,6 +13373,7 @@
                 <w:szCs w:val="24"/>
               </w:rPr>
             </w:pPr>
+            <w:proofErr w:type="spellStart"/>
             <w:r>
               <w:rPr>
                 <w:sz w:val="24"/>
@@ -12796,11 +13381,12 @@
               </w:rPr>
               <w:t>LoginButton</w:t>
             </w:r>
+            <w:proofErr w:type="spellEnd"/>
           </w:p>
         </w:tc>
         <w:tc>
           <w:tcPr>
-            <w:tcW w:w="1764" w:type="dxa"/>
+            <w:tcW w:w="2126" w:type="dxa"/>
           </w:tcPr>
           <w:p>
             <w:pPr>
@@ -12810,6 +13396,7 @@
                 <w:szCs w:val="24"/>
               </w:rPr>
             </w:pPr>
+            <w:proofErr w:type="spellStart"/>
             <w:r>
               <w:rPr>
                 <w:sz w:val="24"/>
@@ -12817,11 +13404,12 @@
               </w:rPr>
               <w:t>Boundary</w:t>
             </w:r>
+            <w:proofErr w:type="spellEnd"/>
           </w:p>
         </w:tc>
         <w:tc>
           <w:tcPr>
-            <w:tcW w:w="2109" w:type="dxa"/>
+            <w:tcW w:w="4504" w:type="dxa"/>
           </w:tcPr>
           <w:p>
             <w:pPr>
@@ -12844,7 +13432,7 @@
       <w:tr>
         <w:tc>
           <w:tcPr>
-            <w:tcW w:w="3134" w:type="dxa"/>
+            <w:tcW w:w="3119" w:type="dxa"/>
           </w:tcPr>
           <w:p>
             <w:pPr>
@@ -12854,6 +13442,7 @@
                 <w:szCs w:val="24"/>
               </w:rPr>
             </w:pPr>
+            <w:proofErr w:type="spellStart"/>
             <w:r>
               <w:rPr>
                 <w:sz w:val="24"/>
@@ -12861,11 +13450,12 @@
               </w:rPr>
               <w:t>LogoutButton</w:t>
             </w:r>
+            <w:proofErr w:type="spellEnd"/>
           </w:p>
         </w:tc>
         <w:tc>
           <w:tcPr>
-            <w:tcW w:w="1764" w:type="dxa"/>
+            <w:tcW w:w="2126" w:type="dxa"/>
           </w:tcPr>
           <w:p>
             <w:pPr>
@@ -12875,6 +13465,7 @@
                 <w:szCs w:val="24"/>
               </w:rPr>
             </w:pPr>
+            <w:proofErr w:type="spellStart"/>
             <w:r>
               <w:rPr>
                 <w:sz w:val="24"/>
@@ -12882,11 +13473,12 @@
               </w:rPr>
               <w:t>Boundary</w:t>
             </w:r>
+            <w:proofErr w:type="spellEnd"/>
           </w:p>
         </w:tc>
         <w:tc>
           <w:tcPr>
-            <w:tcW w:w="2109" w:type="dxa"/>
+            <w:tcW w:w="4504" w:type="dxa"/>
           </w:tcPr>
           <w:p>
             <w:pPr>
@@ -12909,7 +13501,7 @@
       <w:tr>
         <w:tc>
           <w:tcPr>
-            <w:tcW w:w="3134" w:type="dxa"/>
+            <w:tcW w:w="3119" w:type="dxa"/>
           </w:tcPr>
           <w:p>
             <w:pPr>
@@ -12919,6 +13511,7 @@
                 <w:szCs w:val="24"/>
               </w:rPr>
             </w:pPr>
+            <w:proofErr w:type="spellStart"/>
             <w:r>
               <w:rPr>
                 <w:sz w:val="24"/>
@@ -12926,11 +13519,12 @@
               </w:rPr>
               <w:t>RicercaVoloButton</w:t>
             </w:r>
+            <w:proofErr w:type="spellEnd"/>
           </w:p>
         </w:tc>
         <w:tc>
           <w:tcPr>
-            <w:tcW w:w="1764" w:type="dxa"/>
+            <w:tcW w:w="2126" w:type="dxa"/>
           </w:tcPr>
           <w:p>
             <w:pPr>
@@ -12940,6 +13534,7 @@
                 <w:szCs w:val="24"/>
               </w:rPr>
             </w:pPr>
+            <w:proofErr w:type="spellStart"/>
             <w:r>
               <w:rPr>
                 <w:sz w:val="24"/>
@@ -12947,11 +13542,12 @@
               </w:rPr>
               <w:t>Boundary</w:t>
             </w:r>
+            <w:proofErr w:type="spellEnd"/>
           </w:p>
         </w:tc>
         <w:tc>
           <w:tcPr>
-            <w:tcW w:w="2109" w:type="dxa"/>
+            <w:tcW w:w="4504" w:type="dxa"/>
           </w:tcPr>
           <w:p>
             <w:pPr>
@@ -12966,15 +13562,7 @@
                 <w:sz w:val="24"/>
                 <w:szCs w:val="24"/>
               </w:rPr>
-              <w:t xml:space="preserve">Pulsante “Cerca volo” che permette </w:t>
-            </w:r>
-            <w:r>
-              <w:rPr>
-                <w:sz w:val="24"/>
-                <w:szCs w:val="24"/>
-              </w:rPr>
-              <w:lastRenderedPageBreak/>
-              <w:t>all’utente di cercare voli inserendo origine, destinazione, date e preferenze</w:t>
+              <w:t>Pulsante “Cerca volo” che permette all’utente di cercare voli inserendo origine, destinazione, date e preferenze</w:t>
             </w:r>
           </w:p>
         </w:tc>
@@ -12982,7 +13570,7 @@
       <w:tr>
         <w:tc>
           <w:tcPr>
-            <w:tcW w:w="3134" w:type="dxa"/>
+            <w:tcW w:w="3119" w:type="dxa"/>
           </w:tcPr>
           <w:p>
             <w:pPr>
@@ -12992,19 +13580,20 @@
                 <w:szCs w:val="24"/>
               </w:rPr>
             </w:pPr>
-            <w:r>
-              <w:rPr>
-                <w:sz w:val="24"/>
-                <w:szCs w:val="24"/>
-              </w:rPr>
-              <w:lastRenderedPageBreak/>
+            <w:proofErr w:type="spellStart"/>
+            <w:r>
+              <w:rPr>
+                <w:sz w:val="24"/>
+                <w:szCs w:val="24"/>
+              </w:rPr>
               <w:t>PrenotazioneButton</w:t>
             </w:r>
+            <w:proofErr w:type="spellEnd"/>
           </w:p>
         </w:tc>
         <w:tc>
           <w:tcPr>
-            <w:tcW w:w="1764" w:type="dxa"/>
+            <w:tcW w:w="2126" w:type="dxa"/>
           </w:tcPr>
           <w:p>
             <w:pPr>
@@ -13014,6 +13603,7 @@
                 <w:szCs w:val="24"/>
               </w:rPr>
             </w:pPr>
+            <w:proofErr w:type="spellStart"/>
             <w:r>
               <w:rPr>
                 <w:sz w:val="24"/>
@@ -13021,11 +13611,12 @@
               </w:rPr>
               <w:t>Boundary</w:t>
             </w:r>
+            <w:proofErr w:type="spellEnd"/>
           </w:p>
         </w:tc>
         <w:tc>
           <w:tcPr>
-            <w:tcW w:w="2109" w:type="dxa"/>
+            <w:tcW w:w="4504" w:type="dxa"/>
           </w:tcPr>
           <w:p>
             <w:pPr>
@@ -13048,7 +13639,7 @@
       <w:tr>
         <w:tc>
           <w:tcPr>
-            <w:tcW w:w="3134" w:type="dxa"/>
+            <w:tcW w:w="3119" w:type="dxa"/>
           </w:tcPr>
           <w:p>
             <w:pPr>
@@ -13058,6 +13649,7 @@
                 <w:szCs w:val="24"/>
               </w:rPr>
             </w:pPr>
+            <w:proofErr w:type="spellStart"/>
             <w:r>
               <w:rPr>
                 <w:sz w:val="24"/>
@@ -13065,11 +13657,12 @@
               </w:rPr>
               <w:t>ConfermaPrenotazioneButton</w:t>
             </w:r>
+            <w:proofErr w:type="spellEnd"/>
           </w:p>
         </w:tc>
         <w:tc>
           <w:tcPr>
-            <w:tcW w:w="1764" w:type="dxa"/>
+            <w:tcW w:w="2126" w:type="dxa"/>
           </w:tcPr>
           <w:p>
             <w:pPr>
@@ -13079,6 +13672,7 @@
                 <w:szCs w:val="24"/>
               </w:rPr>
             </w:pPr>
+            <w:proofErr w:type="spellStart"/>
             <w:r>
               <w:rPr>
                 <w:sz w:val="24"/>
@@ -13086,11 +13680,12 @@
               </w:rPr>
               <w:t>Boundary</w:t>
             </w:r>
+            <w:proofErr w:type="spellEnd"/>
           </w:p>
         </w:tc>
         <w:tc>
           <w:tcPr>
-            <w:tcW w:w="2109" w:type="dxa"/>
+            <w:tcW w:w="4504" w:type="dxa"/>
           </w:tcPr>
           <w:p>
             <w:pPr>
@@ -13113,7 +13708,7 @@
       <w:tr>
         <w:tc>
           <w:tcPr>
-            <w:tcW w:w="3134" w:type="dxa"/>
+            <w:tcW w:w="3119" w:type="dxa"/>
           </w:tcPr>
           <w:p>
             <w:pPr>
@@ -13123,6 +13718,7 @@
                 <w:szCs w:val="24"/>
               </w:rPr>
             </w:pPr>
+            <w:proofErr w:type="spellStart"/>
             <w:r>
               <w:rPr>
                 <w:sz w:val="24"/>
@@ -13130,11 +13726,12 @@
               </w:rPr>
               <w:t>AnnullaPrenotazioneButton</w:t>
             </w:r>
+            <w:proofErr w:type="spellEnd"/>
           </w:p>
         </w:tc>
         <w:tc>
           <w:tcPr>
-            <w:tcW w:w="1764" w:type="dxa"/>
+            <w:tcW w:w="2126" w:type="dxa"/>
           </w:tcPr>
           <w:p>
             <w:pPr>
@@ -13144,6 +13741,7 @@
                 <w:szCs w:val="24"/>
               </w:rPr>
             </w:pPr>
+            <w:proofErr w:type="spellStart"/>
             <w:r>
               <w:rPr>
                 <w:sz w:val="24"/>
@@ -13151,11 +13749,12 @@
               </w:rPr>
               <w:t>Boundary</w:t>
             </w:r>
+            <w:proofErr w:type="spellEnd"/>
           </w:p>
         </w:tc>
         <w:tc>
           <w:tcPr>
-            <w:tcW w:w="2109" w:type="dxa"/>
+            <w:tcW w:w="4504" w:type="dxa"/>
           </w:tcPr>
           <w:p>
             <w:pPr>
@@ -13178,7 +13777,7 @@
       <w:tr>
         <w:tc>
           <w:tcPr>
-            <w:tcW w:w="3134" w:type="dxa"/>
+            <w:tcW w:w="3119" w:type="dxa"/>
           </w:tcPr>
           <w:p>
             <w:pPr>
@@ -13188,6 +13787,7 @@
                 <w:szCs w:val="24"/>
               </w:rPr>
             </w:pPr>
+            <w:proofErr w:type="spellStart"/>
             <w:r>
               <w:rPr>
                 <w:sz w:val="24"/>
@@ -13195,11 +13795,12 @@
               </w:rPr>
               <w:t>VisualizzaPrenotazioniButton</w:t>
             </w:r>
+            <w:proofErr w:type="spellEnd"/>
           </w:p>
         </w:tc>
         <w:tc>
           <w:tcPr>
-            <w:tcW w:w="1764" w:type="dxa"/>
+            <w:tcW w:w="2126" w:type="dxa"/>
           </w:tcPr>
           <w:p>
             <w:pPr>
@@ -13209,6 +13810,7 @@
                 <w:szCs w:val="24"/>
               </w:rPr>
             </w:pPr>
+            <w:proofErr w:type="spellStart"/>
             <w:r>
               <w:rPr>
                 <w:sz w:val="24"/>
@@ -13216,11 +13818,12 @@
               </w:rPr>
               <w:t>Boundary</w:t>
             </w:r>
+            <w:proofErr w:type="spellEnd"/>
           </w:p>
         </w:tc>
         <w:tc>
           <w:tcPr>
-            <w:tcW w:w="2109" w:type="dxa"/>
+            <w:tcW w:w="4504" w:type="dxa"/>
           </w:tcPr>
           <w:p>
             <w:pPr>
@@ -13243,7 +13846,7 @@
       <w:tr>
         <w:tc>
           <w:tcPr>
-            <w:tcW w:w="3134" w:type="dxa"/>
+            <w:tcW w:w="3119" w:type="dxa"/>
           </w:tcPr>
           <w:p>
             <w:pPr>
@@ -13253,18 +13856,21 @@
                 <w:szCs w:val="24"/>
               </w:rPr>
             </w:pPr>
-            <w:r>
-              <w:rPr>
-                <w:sz w:val="24"/>
-                <w:szCs w:val="24"/>
-              </w:rPr>
+            <w:proofErr w:type="spellStart"/>
+            <w:r>
+              <w:rPr>
+                <w:sz w:val="24"/>
+                <w:szCs w:val="24"/>
+              </w:rPr>
+              <w:lastRenderedPageBreak/>
               <w:t>ModificaPrenotazioneButton</w:t>
             </w:r>
+            <w:proofErr w:type="spellEnd"/>
           </w:p>
         </w:tc>
         <w:tc>
           <w:tcPr>
-            <w:tcW w:w="1764" w:type="dxa"/>
+            <w:tcW w:w="2126" w:type="dxa"/>
           </w:tcPr>
           <w:p>
             <w:pPr>
@@ -13274,6 +13880,7 @@
                 <w:szCs w:val="24"/>
               </w:rPr>
             </w:pPr>
+            <w:proofErr w:type="spellStart"/>
             <w:r>
               <w:rPr>
                 <w:sz w:val="24"/>
@@ -13281,11 +13888,12 @@
               </w:rPr>
               <w:t>Boundary</w:t>
             </w:r>
+            <w:proofErr w:type="spellEnd"/>
           </w:p>
         </w:tc>
         <w:tc>
           <w:tcPr>
-            <w:tcW w:w="2109" w:type="dxa"/>
+            <w:tcW w:w="4504" w:type="dxa"/>
           </w:tcPr>
           <w:p>
             <w:pPr>
@@ -13308,7 +13916,7 @@
       <w:tr>
         <w:tc>
           <w:tcPr>
-            <w:tcW w:w="3134" w:type="dxa"/>
+            <w:tcW w:w="3119" w:type="dxa"/>
           </w:tcPr>
           <w:p>
             <w:pPr>
@@ -13318,6 +13926,7 @@
                 <w:szCs w:val="24"/>
               </w:rPr>
             </w:pPr>
+            <w:proofErr w:type="spellStart"/>
             <w:r>
               <w:rPr>
                 <w:sz w:val="24"/>
@@ -13325,11 +13934,12 @@
               </w:rPr>
               <w:t>NotificaSuccessoResponse</w:t>
             </w:r>
+            <w:proofErr w:type="spellEnd"/>
           </w:p>
         </w:tc>
         <w:tc>
           <w:tcPr>
-            <w:tcW w:w="1764" w:type="dxa"/>
+            <w:tcW w:w="2126" w:type="dxa"/>
           </w:tcPr>
           <w:p>
             <w:pPr>
@@ -13339,6 +13949,7 @@
                 <w:szCs w:val="24"/>
               </w:rPr>
             </w:pPr>
+            <w:proofErr w:type="spellStart"/>
             <w:r>
               <w:rPr>
                 <w:sz w:val="24"/>
@@ -13346,11 +13957,12 @@
               </w:rPr>
               <w:t>Boundary</w:t>
             </w:r>
+            <w:proofErr w:type="spellEnd"/>
           </w:p>
         </w:tc>
         <w:tc>
           <w:tcPr>
-            <w:tcW w:w="2109" w:type="dxa"/>
+            <w:tcW w:w="4504" w:type="dxa"/>
           </w:tcPr>
           <w:p>
             <w:pPr>
@@ -13373,7 +13985,7 @@
       <w:tr>
         <w:tc>
           <w:tcPr>
-            <w:tcW w:w="3134" w:type="dxa"/>
+            <w:tcW w:w="3119" w:type="dxa"/>
           </w:tcPr>
           <w:p>
             <w:pPr>
@@ -13383,6 +13995,7 @@
                 <w:szCs w:val="24"/>
               </w:rPr>
             </w:pPr>
+            <w:proofErr w:type="spellStart"/>
             <w:r>
               <w:rPr>
                 <w:sz w:val="24"/>
@@ -13390,11 +14003,12 @@
               </w:rPr>
               <w:t>NotificaErroreResponse</w:t>
             </w:r>
+            <w:proofErr w:type="spellEnd"/>
           </w:p>
         </w:tc>
         <w:tc>
           <w:tcPr>
-            <w:tcW w:w="1764" w:type="dxa"/>
+            <w:tcW w:w="2126" w:type="dxa"/>
           </w:tcPr>
           <w:p>
             <w:pPr>
@@ -13404,6 +14018,7 @@
                 <w:szCs w:val="24"/>
               </w:rPr>
             </w:pPr>
+            <w:proofErr w:type="spellStart"/>
             <w:r>
               <w:rPr>
                 <w:sz w:val="24"/>
@@ -13411,11 +14026,12 @@
               </w:rPr>
               <w:t>Boundary</w:t>
             </w:r>
+            <w:proofErr w:type="spellEnd"/>
           </w:p>
         </w:tc>
         <w:tc>
           <w:tcPr>
-            <w:tcW w:w="2109" w:type="dxa"/>
+            <w:tcW w:w="4504" w:type="dxa"/>
           </w:tcPr>
           <w:p>
             <w:pPr>
@@ -13438,7 +14054,7 @@
       <w:tr>
         <w:tc>
           <w:tcPr>
-            <w:tcW w:w="3134" w:type="dxa"/>
+            <w:tcW w:w="3119" w:type="dxa"/>
           </w:tcPr>
           <w:p>
             <w:pPr>
@@ -13448,6 +14064,7 @@
                 <w:szCs w:val="24"/>
               </w:rPr>
             </w:pPr>
+            <w:proofErr w:type="spellStart"/>
             <w:r>
               <w:rPr>
                 <w:sz w:val="24"/>
@@ -13455,11 +14072,12 @@
               </w:rPr>
               <w:t>PagamentoButton</w:t>
             </w:r>
+            <w:proofErr w:type="spellEnd"/>
           </w:p>
         </w:tc>
         <w:tc>
           <w:tcPr>
-            <w:tcW w:w="1764" w:type="dxa"/>
+            <w:tcW w:w="2126" w:type="dxa"/>
           </w:tcPr>
           <w:p>
             <w:pPr>
@@ -13469,6 +14087,7 @@
                 <w:szCs w:val="24"/>
               </w:rPr>
             </w:pPr>
+            <w:proofErr w:type="spellStart"/>
             <w:r>
               <w:rPr>
                 <w:sz w:val="24"/>
@@ -13476,11 +14095,12 @@
               </w:rPr>
               <w:t>Boundary</w:t>
             </w:r>
+            <w:proofErr w:type="spellEnd"/>
           </w:p>
         </w:tc>
         <w:tc>
           <w:tcPr>
-            <w:tcW w:w="2109" w:type="dxa"/>
+            <w:tcW w:w="4504" w:type="dxa"/>
           </w:tcPr>
           <w:p>
             <w:pPr>
@@ -13495,15 +14115,7 @@
                 <w:sz w:val="24"/>
                 <w:szCs w:val="24"/>
               </w:rPr>
-              <w:t xml:space="preserve">Pulsante “Paga ora” che permette all’utente di procedere con il </w:t>
-            </w:r>
-            <w:r>
-              <w:rPr>
-                <w:sz w:val="24"/>
-                <w:szCs w:val="24"/>
-              </w:rPr>
-              <w:lastRenderedPageBreak/>
-              <w:t>pagamento per confermare la prenotazione del volo</w:t>
+              <w:t>Pulsante “Paga ora” che permette all’utente di procedere con il pagamento per confermare la prenotazione del volo</w:t>
             </w:r>
           </w:p>
         </w:tc>
@@ -13511,7 +14123,7 @@
       <w:tr>
         <w:tc>
           <w:tcPr>
-            <w:tcW w:w="3134" w:type="dxa"/>
+            <w:tcW w:w="3119" w:type="dxa"/>
           </w:tcPr>
           <w:p>
             <w:pPr>
@@ -13521,19 +14133,20 @@
                 <w:szCs w:val="24"/>
               </w:rPr>
             </w:pPr>
-            <w:r>
-              <w:rPr>
-                <w:sz w:val="24"/>
-                <w:szCs w:val="24"/>
-              </w:rPr>
-              <w:lastRenderedPageBreak/>
+            <w:proofErr w:type="spellStart"/>
+            <w:r>
+              <w:rPr>
+                <w:sz w:val="24"/>
+                <w:szCs w:val="24"/>
+              </w:rPr>
               <w:t>RimborsoButton</w:t>
             </w:r>
+            <w:proofErr w:type="spellEnd"/>
           </w:p>
         </w:tc>
         <w:tc>
           <w:tcPr>
-            <w:tcW w:w="1764" w:type="dxa"/>
+            <w:tcW w:w="2126" w:type="dxa"/>
           </w:tcPr>
           <w:p>
             <w:pPr>
@@ -13543,6 +14156,7 @@
                 <w:szCs w:val="24"/>
               </w:rPr>
             </w:pPr>
+            <w:proofErr w:type="spellStart"/>
             <w:r>
               <w:rPr>
                 <w:sz w:val="24"/>
@@ -13550,11 +14164,12 @@
               </w:rPr>
               <w:t>Boundary</w:t>
             </w:r>
+            <w:proofErr w:type="spellEnd"/>
           </w:p>
         </w:tc>
         <w:tc>
           <w:tcPr>
-            <w:tcW w:w="2109" w:type="dxa"/>
+            <w:tcW w:w="4504" w:type="dxa"/>
           </w:tcPr>
           <w:p>
             <w:pPr>
@@ -13577,7 +14192,7 @@
       <w:tr>
         <w:tc>
           <w:tcPr>
-            <w:tcW w:w="3134" w:type="dxa"/>
+            <w:tcW w:w="3119" w:type="dxa"/>
           </w:tcPr>
           <w:p>
             <w:pPr>
@@ -13587,6 +14202,7 @@
                 <w:szCs w:val="24"/>
               </w:rPr>
             </w:pPr>
+            <w:proofErr w:type="spellStart"/>
             <w:r>
               <w:rPr>
                 <w:sz w:val="24"/>
@@ -13594,11 +14210,12 @@
               </w:rPr>
               <w:t>ApriTicketButton</w:t>
             </w:r>
+            <w:proofErr w:type="spellEnd"/>
           </w:p>
         </w:tc>
         <w:tc>
           <w:tcPr>
-            <w:tcW w:w="1764" w:type="dxa"/>
+            <w:tcW w:w="2126" w:type="dxa"/>
           </w:tcPr>
           <w:p>
             <w:pPr>
@@ -13608,6 +14225,7 @@
                 <w:szCs w:val="24"/>
               </w:rPr>
             </w:pPr>
+            <w:proofErr w:type="spellStart"/>
             <w:r>
               <w:rPr>
                 <w:sz w:val="24"/>
@@ -13615,11 +14233,12 @@
               </w:rPr>
               <w:t>Boundary</w:t>
             </w:r>
+            <w:proofErr w:type="spellEnd"/>
           </w:p>
         </w:tc>
         <w:tc>
           <w:tcPr>
-            <w:tcW w:w="2109" w:type="dxa"/>
+            <w:tcW w:w="4504" w:type="dxa"/>
           </w:tcPr>
           <w:p>
             <w:pPr>
@@ -13642,7 +14261,7 @@
       <w:tr>
         <w:tc>
           <w:tcPr>
-            <w:tcW w:w="3134" w:type="dxa"/>
+            <w:tcW w:w="3119" w:type="dxa"/>
           </w:tcPr>
           <w:p>
             <w:pPr>
@@ -13652,6 +14271,7 @@
                 <w:szCs w:val="24"/>
               </w:rPr>
             </w:pPr>
+            <w:proofErr w:type="spellStart"/>
             <w:r>
               <w:rPr>
                 <w:sz w:val="24"/>
@@ -13659,11 +14279,12 @@
               </w:rPr>
               <w:t>TracciaVoloButton</w:t>
             </w:r>
+            <w:proofErr w:type="spellEnd"/>
           </w:p>
         </w:tc>
         <w:tc>
           <w:tcPr>
-            <w:tcW w:w="1764" w:type="dxa"/>
+            <w:tcW w:w="2126" w:type="dxa"/>
           </w:tcPr>
           <w:p>
             <w:pPr>
@@ -13673,6 +14294,7 @@
                 <w:szCs w:val="24"/>
               </w:rPr>
             </w:pPr>
+            <w:proofErr w:type="spellStart"/>
             <w:r>
               <w:rPr>
                 <w:sz w:val="24"/>
@@ -13680,11 +14302,12 @@
               </w:rPr>
               <w:t>Boundary</w:t>
             </w:r>
+            <w:proofErr w:type="spellEnd"/>
           </w:p>
         </w:tc>
         <w:tc>
           <w:tcPr>
-            <w:tcW w:w="2109" w:type="dxa"/>
+            <w:tcW w:w="4504" w:type="dxa"/>
           </w:tcPr>
           <w:p>
             <w:pPr>
@@ -13707,7 +14330,7 @@
       <w:tr>
         <w:tc>
           <w:tcPr>
-            <w:tcW w:w="3134" w:type="dxa"/>
+            <w:tcW w:w="3119" w:type="dxa"/>
           </w:tcPr>
           <w:p>
             <w:pPr>
@@ -13717,6 +14340,7 @@
                 <w:szCs w:val="24"/>
               </w:rPr>
             </w:pPr>
+            <w:proofErr w:type="spellStart"/>
             <w:r>
               <w:rPr>
                 <w:sz w:val="24"/>
@@ -13724,11 +14348,12 @@
               </w:rPr>
               <w:t>AggiornaNotificheButton</w:t>
             </w:r>
+            <w:proofErr w:type="spellEnd"/>
           </w:p>
         </w:tc>
         <w:tc>
           <w:tcPr>
-            <w:tcW w:w="1764" w:type="dxa"/>
+            <w:tcW w:w="2126" w:type="dxa"/>
           </w:tcPr>
           <w:p>
             <w:pPr>
@@ -13738,6 +14363,7 @@
                 <w:szCs w:val="24"/>
               </w:rPr>
             </w:pPr>
+            <w:proofErr w:type="spellStart"/>
             <w:r>
               <w:rPr>
                 <w:sz w:val="24"/>
@@ -13745,11 +14371,12 @@
               </w:rPr>
               <w:t>Boundary</w:t>
             </w:r>
+            <w:proofErr w:type="spellEnd"/>
           </w:p>
         </w:tc>
         <w:tc>
           <w:tcPr>
-            <w:tcW w:w="2109" w:type="dxa"/>
+            <w:tcW w:w="4504" w:type="dxa"/>
           </w:tcPr>
           <w:p>
             <w:pPr>
@@ -13956,22 +14583,132 @@
       <w:pPr>
         <w:widowControl w:val="0"/>
         <w:rPr>
+          <w:sz w:val="24"/>
+          <w:szCs w:val="24"/>
+        </w:rPr>
+      </w:pPr>
+    </w:p>
+    <w:p>
+      <w:pPr>
+        <w:widowControl w:val="0"/>
+        <w:rPr>
+          <w:sz w:val="24"/>
+          <w:szCs w:val="24"/>
+        </w:rPr>
+      </w:pPr>
+    </w:p>
+    <w:p>
+      <w:pPr>
+        <w:widowControl w:val="0"/>
+        <w:rPr>
+          <w:sz w:val="24"/>
+          <w:szCs w:val="24"/>
+        </w:rPr>
+      </w:pPr>
+    </w:p>
+    <w:p>
+      <w:pPr>
+        <w:widowControl w:val="0"/>
+        <w:rPr>
+          <w:sz w:val="24"/>
+          <w:szCs w:val="24"/>
+        </w:rPr>
+      </w:pPr>
+    </w:p>
+    <w:p>
+      <w:pPr>
+        <w:widowControl w:val="0"/>
+        <w:rPr>
+          <w:sz w:val="24"/>
+          <w:szCs w:val="24"/>
+        </w:rPr>
+      </w:pPr>
+    </w:p>
+    <w:p>
+      <w:pPr>
+        <w:widowControl w:val="0"/>
+        <w:rPr>
+          <w:sz w:val="24"/>
+          <w:szCs w:val="24"/>
+        </w:rPr>
+      </w:pPr>
+    </w:p>
+    <w:p>
+      <w:pPr>
+        <w:widowControl w:val="0"/>
+        <w:rPr>
+          <w:sz w:val="24"/>
+          <w:szCs w:val="24"/>
+        </w:rPr>
+      </w:pPr>
+    </w:p>
+    <w:p>
+      <w:pPr>
+        <w:widowControl w:val="0"/>
+        <w:rPr>
+          <w:sz w:val="24"/>
+          <w:szCs w:val="24"/>
+        </w:rPr>
+      </w:pPr>
+    </w:p>
+    <w:p>
+      <w:pPr>
+        <w:widowControl w:val="0"/>
+        <w:rPr>
+          <w:sz w:val="24"/>
+          <w:szCs w:val="24"/>
+        </w:rPr>
+      </w:pPr>
+    </w:p>
+    <w:p>
+      <w:pPr>
+        <w:widowControl w:val="0"/>
+        <w:rPr>
+          <w:sz w:val="24"/>
+          <w:szCs w:val="24"/>
+        </w:rPr>
+      </w:pPr>
+    </w:p>
+    <w:p>
+      <w:pPr>
+        <w:widowControl w:val="0"/>
+        <w:rPr>
+          <w:sz w:val="24"/>
+          <w:szCs w:val="24"/>
+        </w:rPr>
+      </w:pPr>
+    </w:p>
+    <w:p>
+      <w:pPr>
+        <w:widowControl w:val="0"/>
+        <w:rPr>
           <w:b/>
           <w:bCs/>
-          <w:sz w:val="60"/>
-          <w:szCs w:val="60"/>
+          <w:sz w:val="32"/>
+          <w:szCs w:val="32"/>
         </w:rPr>
       </w:pPr>
       <w:r>
         <w:rPr>
           <w:b/>
           <w:bCs/>
-          <w:sz w:val="60"/>
-          <w:szCs w:val="60"/>
+          <w:sz w:val="32"/>
+          <w:szCs w:val="32"/>
         </w:rPr>
         <w:lastRenderedPageBreak/>
         <w:t>Modello degli oggetti</w:t>
       </w:r>
+    </w:p>
+    <w:p>
+      <w:pPr>
+        <w:widowControl w:val="0"/>
+        <w:rPr>
+          <w:b/>
+          <w:bCs/>
+          <w:sz w:val="32"/>
+          <w:szCs w:val="32"/>
+        </w:rPr>
+      </w:pPr>
     </w:p>
     <w:p>
       <w:pPr>
@@ -14007,7 +14744,7 @@
                     <pic:cNvPicPr/>
                   </pic:nvPicPr>
                   <pic:blipFill>
-                    <a:blip r:embed="rId18">
+                    <a:blip r:embed="rId19">
                       <a:extLst>
                         <a:ext uri="{28A0092B-C50C-407E-A947-70E740481C1C}">
                           <a14:useLocalDpi xmlns:a14="http://schemas.microsoft.com/office/drawing/2010/main" val="0"/>
@@ -14037,168 +14774,8 @@
     <w:p>
       <w:pPr>
         <w:widowControl w:val="0"/>
-        <w:rPr>
-          <w:sz w:val="24"/>
-          <w:szCs w:val="24"/>
-        </w:rPr>
-      </w:pPr>
-    </w:p>
-    <w:p>
-      <w:pPr>
-        <w:widowControl w:val="0"/>
-        <w:rPr>
-          <w:sz w:val="24"/>
-          <w:szCs w:val="24"/>
-        </w:rPr>
-      </w:pPr>
-      <w:r>
-        <w:rPr>
-          <w:b/>
-          <w:bCs/>
-          <w:sz w:val="24"/>
-          <w:szCs w:val="24"/>
-        </w:rPr>
-        <w:t>Dynamic model</w:t>
-      </w:r>
-    </w:p>
-    <w:p>
-      <w:pPr>
-        <w:widowControl w:val="0"/>
         <w:ind w:left="2846"/>
         <w:rPr>
-          <w:sz w:val="24"/>
-          <w:szCs w:val="24"/>
-        </w:rPr>
-      </w:pPr>
-    </w:p>
-    <w:p>
-      <w:pPr>
-        <w:widowControl w:val="0"/>
-        <w:ind w:left="2846"/>
-        <w:rPr>
-          <w:sz w:val="24"/>
-          <w:szCs w:val="24"/>
-        </w:rPr>
-      </w:pPr>
-    </w:p>
-    <w:p>
-      <w:pPr>
-        <w:widowControl w:val="0"/>
-        <w:ind w:left="2846"/>
-        <w:rPr>
-          <w:sz w:val="24"/>
-          <w:szCs w:val="24"/>
-        </w:rPr>
-      </w:pPr>
-    </w:p>
-    <w:p>
-      <w:pPr>
-        <w:widowControl w:val="0"/>
-        <w:ind w:left="2846"/>
-        <w:rPr>
-          <w:sz w:val="24"/>
-          <w:szCs w:val="24"/>
-        </w:rPr>
-      </w:pPr>
-    </w:p>
-    <w:p>
-      <w:pPr>
-        <w:widowControl w:val="0"/>
-        <w:rPr>
-          <w:sz w:val="24"/>
-          <w:szCs w:val="24"/>
-        </w:rPr>
-      </w:pPr>
-      <w:r>
-        <w:rPr>
-          <w:b/>
-          <w:bCs/>
-          <w:sz w:val="24"/>
-          <w:szCs w:val="24"/>
-        </w:rPr>
-        <w:t>Use Case Diagram – Diagramma dei casi d’uso</w:t>
-      </w:r>
-    </w:p>
-    <w:p>
-      <w:pPr>
-        <w:widowControl w:val="0"/>
-        <w:ind w:left="2846"/>
-        <w:rPr>
-          <w:b/>
-          <w:bCs/>
-          <w:sz w:val="24"/>
-          <w:szCs w:val="24"/>
-        </w:rPr>
-      </w:pPr>
-    </w:p>
-    <w:p>
-      <w:pPr>
-        <w:widowControl w:val="0"/>
-        <w:rPr>
-          <w:b/>
-          <w:bCs/>
-          <w:sz w:val="24"/>
-          <w:szCs w:val="24"/>
-        </w:rPr>
-      </w:pPr>
-      <w:r>
-        <w:rPr>
-          <w:b/>
-          <w:bCs/>
-          <w:noProof/>
-          <w:sz w:val="24"/>
-          <w:szCs w:val="24"/>
-        </w:rPr>
-        <w:drawing>
-          <wp:inline distT="0" distB="0" distL="0" distR="0" wp14:anchorId="3FBB38C3" wp14:editId="709B0864">
-            <wp:extent cx="6119495" cy="1677035"/>
-            <wp:effectExtent l="0" t="0" r="0" b="0"/>
-            <wp:docPr id="1516548495" name="Immagine 2" descr="Immagine che contiene diagramma, linea, cerchio, Diagramma&#10;&#10;Il contenuto generato dall'IA potrebbe non essere corretto."/>
-            <wp:cNvGraphicFramePr>
-              <a:graphicFrameLocks xmlns:a="http://schemas.openxmlformats.org/drawingml/2006/main" noChangeAspect="1"/>
-            </wp:cNvGraphicFramePr>
-            <a:graphic xmlns:a="http://schemas.openxmlformats.org/drawingml/2006/main">
-              <a:graphicData uri="http://schemas.openxmlformats.org/drawingml/2006/picture">
-                <pic:pic xmlns:pic="http://schemas.openxmlformats.org/drawingml/2006/picture">
-                  <pic:nvPicPr>
-                    <pic:cNvPr id="1516548495" name="Immagine 2" descr="Immagine che contiene diagramma, linea, cerchio, Diagramma&#10;&#10;Il contenuto generato dall'IA potrebbe non essere corretto."/>
-                    <pic:cNvPicPr/>
-                  </pic:nvPicPr>
-                  <pic:blipFill>
-                    <a:blip r:embed="rId19">
-                      <a:extLst>
-                        <a:ext uri="{28A0092B-C50C-407E-A947-70E740481C1C}">
-                          <a14:useLocalDpi xmlns:a14="http://schemas.microsoft.com/office/drawing/2010/main" val="0"/>
-                        </a:ext>
-                      </a:extLst>
-                    </a:blip>
-                    <a:stretch>
-                      <a:fillRect/>
-                    </a:stretch>
-                  </pic:blipFill>
-                  <pic:spPr>
-                    <a:xfrm>
-                      <a:off x="0" y="0"/>
-                      <a:ext cx="6119495" cy="1677035"/>
-                    </a:xfrm>
-                    <a:prstGeom prst="rect">
-                      <a:avLst/>
-                    </a:prstGeom>
-                  </pic:spPr>
-                </pic:pic>
-              </a:graphicData>
-            </a:graphic>
-          </wp:inline>
-        </w:drawing>
-      </w:r>
-    </w:p>
-    <w:p>
-      <w:pPr>
-        <w:widowControl w:val="0"/>
-        <w:ind w:left="2846"/>
-        <w:rPr>
-          <w:b/>
-          <w:bCs/>
           <w:sz w:val="24"/>
           <w:szCs w:val="24"/>
         </w:rPr>
@@ -14219,8 +14796,19 @@
           <w:sz w:val="40"/>
           <w:szCs w:val="40"/>
         </w:rPr>
-        <w:t>Activity Diagram</w:t>
-      </w:r>
+        <w:t xml:space="preserve">Activity </w:t>
+      </w:r>
+      <w:proofErr w:type="spellStart"/>
+      <w:r>
+        <w:rPr>
+          <w:b/>
+          <w:bCs/>
+          <w:sz w:val="40"/>
+          <w:szCs w:val="40"/>
+        </w:rPr>
+        <w:t>Diagram</w:t>
+      </w:r>
+      <w:proofErr w:type="spellEnd"/>
     </w:p>
     <w:p>
       <w:pPr>
@@ -14390,18 +14978,29 @@
           <w:sz w:val="28"/>
           <w:szCs w:val="28"/>
         </w:rPr>
-        <w:t xml:space="preserve"> HomePage</w:t>
-      </w:r>
-    </w:p>
-    <w:p>
-      <w:pPr>
-        <w:widowControl w:val="0"/>
+        <w:t xml:space="preserve"> </w:t>
+      </w:r>
+      <w:proofErr w:type="spellStart"/>
+      <w:r>
         <w:rPr>
           <w:b/>
           <w:bCs/>
           <w:sz w:val="28"/>
           <w:szCs w:val="28"/>
         </w:rPr>
+        <w:t>HomePage</w:t>
+      </w:r>
+      <w:proofErr w:type="spellEnd"/>
+    </w:p>
+    <w:p>
+      <w:pPr>
+        <w:widowControl w:val="0"/>
+        <w:rPr>
+          <w:b/>
+          <w:bCs/>
+          <w:sz w:val="28"/>
+          <w:szCs w:val="28"/>
+        </w:rPr>
       </w:pPr>
     </w:p>
     <w:p>
@@ -14418,7 +15017,6 @@
           <w:sz w:val="28"/>
           <w:szCs w:val="28"/>
         </w:rPr>
-        <w:lastRenderedPageBreak/>
         <w:drawing>
           <wp:inline distT="0" distB="0" distL="0" distR="0" wp14:anchorId="7A844CF8" wp14:editId="4EFFB2FB">
             <wp:extent cx="5448300" cy="3691751"/>
@@ -14484,8 +15082,17 @@
           <w:sz w:val="28"/>
           <w:szCs w:val="28"/>
         </w:rPr>
-        <w:t>MU2 - SearchPage</w:t>
-      </w:r>
+        <w:t xml:space="preserve">MU2 - </w:t>
+      </w:r>
+      <w:proofErr w:type="spellStart"/>
+      <w:r>
+        <w:rPr>
+          <w:sz w:val="28"/>
+          <w:szCs w:val="28"/>
+        </w:rPr>
+        <w:t>SearchPage</w:t>
+      </w:r>
+      <w:proofErr w:type="spellEnd"/>
     </w:p>
     <w:p>
       <w:pPr>
@@ -14510,6 +15117,7 @@
           <w:sz w:val="28"/>
           <w:szCs w:val="28"/>
         </w:rPr>
+        <w:lastRenderedPageBreak/>
         <w:drawing>
           <wp:inline distT="0" distB="0" distL="0" distR="0" wp14:anchorId="54D6DAC6" wp14:editId="5D4ED169">
             <wp:extent cx="5440680" cy="3688281"/>
@@ -14604,8 +15212,17 @@
           <w:sz w:val="28"/>
           <w:szCs w:val="28"/>
         </w:rPr>
-        <w:t xml:space="preserve"> – SearchPageCompilationExample</w:t>
-      </w:r>
+        <w:t xml:space="preserve"> – </w:t>
+      </w:r>
+      <w:proofErr w:type="spellStart"/>
+      <w:r>
+        <w:rPr>
+          <w:sz w:val="28"/>
+          <w:szCs w:val="28"/>
+        </w:rPr>
+        <w:t>SearchPageCompilationExample</w:t>
+      </w:r>
+      <w:proofErr w:type="spellEnd"/>
     </w:p>
     <w:p>
       <w:pPr>
@@ -14632,7 +15249,6 @@
           <w:sz w:val="24"/>
           <w:szCs w:val="24"/>
         </w:rPr>
-        <w:lastRenderedPageBreak/>
         <w:drawing>
           <wp:inline distT="0" distB="0" distL="0" distR="0" wp14:anchorId="748F095F" wp14:editId="733542C1">
             <wp:extent cx="5396119" cy="3637915"/>
@@ -14707,8 +15323,17 @@
           <w:sz w:val="28"/>
           <w:szCs w:val="28"/>
         </w:rPr>
-        <w:t xml:space="preserve"> - ResearchResultsPage</w:t>
-      </w:r>
+        <w:t xml:space="preserve"> - </w:t>
+      </w:r>
+      <w:proofErr w:type="spellStart"/>
+      <w:r>
+        <w:rPr>
+          <w:sz w:val="28"/>
+          <w:szCs w:val="28"/>
+        </w:rPr>
+        <w:t>ResearchResultsPage</w:t>
+      </w:r>
+      <w:proofErr w:type="spellEnd"/>
     </w:p>
     <w:p>
       <w:pPr>
@@ -14735,6 +15360,7 @@
           <w:sz w:val="24"/>
           <w:szCs w:val="24"/>
         </w:rPr>
+        <w:lastRenderedPageBreak/>
         <w:drawing>
           <wp:inline distT="0" distB="0" distL="0" distR="0" wp14:anchorId="2B35B838" wp14:editId="4EF04935">
             <wp:extent cx="5442581" cy="3676015"/>
@@ -14849,8 +15475,17 @@
           <w:sz w:val="28"/>
           <w:szCs w:val="28"/>
         </w:rPr>
-        <w:t xml:space="preserve"> - RegistrationPage</w:t>
-      </w:r>
+        <w:t xml:space="preserve"> - </w:t>
+      </w:r>
+      <w:proofErr w:type="spellStart"/>
+      <w:r>
+        <w:rPr>
+          <w:sz w:val="28"/>
+          <w:szCs w:val="28"/>
+        </w:rPr>
+        <w:t>RegistrationPage</w:t>
+      </w:r>
+      <w:proofErr w:type="spellEnd"/>
     </w:p>
     <w:p>
       <w:pPr>
@@ -14877,7 +15512,6 @@
           <w:sz w:val="24"/>
           <w:szCs w:val="24"/>
         </w:rPr>
-        <w:lastRenderedPageBreak/>
         <w:drawing>
           <wp:inline distT="0" distB="0" distL="0" distR="0" wp14:anchorId="36FB5851" wp14:editId="50CB369B">
             <wp:extent cx="5519681" cy="3787657"/>
@@ -14952,8 +15586,17 @@
           <w:sz w:val="28"/>
           <w:szCs w:val="28"/>
         </w:rPr>
-        <w:t xml:space="preserve"> - LoginPage</w:t>
-      </w:r>
+        <w:t xml:space="preserve"> - </w:t>
+      </w:r>
+      <w:proofErr w:type="spellStart"/>
+      <w:r>
+        <w:rPr>
+          <w:sz w:val="28"/>
+          <w:szCs w:val="28"/>
+        </w:rPr>
+        <w:t>LoginPage</w:t>
+      </w:r>
+      <w:proofErr w:type="spellEnd"/>
     </w:p>
     <w:p>
       <w:pPr>
@@ -15084,8 +15727,17 @@
           <w:sz w:val="28"/>
           <w:szCs w:val="28"/>
         </w:rPr>
-        <w:t xml:space="preserve"> - UserPage</w:t>
-      </w:r>
+        <w:t xml:space="preserve"> - </w:t>
+      </w:r>
+      <w:proofErr w:type="spellStart"/>
+      <w:r>
+        <w:rPr>
+          <w:sz w:val="28"/>
+          <w:szCs w:val="28"/>
+        </w:rPr>
+        <w:t>UserPage</w:t>
+      </w:r>
+      <w:proofErr w:type="spellEnd"/>
     </w:p>
     <w:p>
       <w:pPr>
@@ -15112,7 +15764,6 @@
           <w:sz w:val="24"/>
           <w:szCs w:val="24"/>
         </w:rPr>
-        <w:lastRenderedPageBreak/>
         <w:drawing>
           <wp:inline distT="0" distB="0" distL="0" distR="0" wp14:anchorId="2B7A5698" wp14:editId="3C651A9F">
             <wp:extent cx="5590383" cy="3783965"/>
@@ -15187,8 +15838,17 @@
           <w:sz w:val="28"/>
           <w:szCs w:val="28"/>
         </w:rPr>
-        <w:t xml:space="preserve"> - CartPage</w:t>
-      </w:r>
+        <w:t xml:space="preserve"> - </w:t>
+      </w:r>
+      <w:proofErr w:type="spellStart"/>
+      <w:r>
+        <w:rPr>
+          <w:sz w:val="28"/>
+          <w:szCs w:val="28"/>
+        </w:rPr>
+        <w:t>CartPage</w:t>
+      </w:r>
+      <w:proofErr w:type="spellEnd"/>
     </w:p>
     <w:p>
       <w:pPr>
@@ -15349,8 +16009,17 @@
           <w:sz w:val="28"/>
           <w:szCs w:val="28"/>
         </w:rPr>
-        <w:t>9 – ReservationsPage</w:t>
-      </w:r>
+        <w:t xml:space="preserve">9 – </w:t>
+      </w:r>
+      <w:proofErr w:type="spellStart"/>
+      <w:r>
+        <w:rPr>
+          <w:sz w:val="28"/>
+          <w:szCs w:val="28"/>
+        </w:rPr>
+        <w:t>ReservationsPage</w:t>
+      </w:r>
+      <w:proofErr w:type="spellEnd"/>
     </w:p>
     <w:p>
       <w:pPr>
@@ -15377,7 +16046,6 @@
           <w:sz w:val="24"/>
           <w:szCs w:val="24"/>
         </w:rPr>
-        <w:lastRenderedPageBreak/>
         <w:drawing>
           <wp:inline distT="0" distB="0" distL="0" distR="0" wp14:anchorId="1492EE95" wp14:editId="61922211">
             <wp:extent cx="5791200" cy="2874267"/>
@@ -15509,7 +16177,23 @@
           <w:sz w:val="24"/>
           <w:szCs w:val="24"/>
         </w:rPr>
-        <w:t xml:space="preserve"> utente che non ha un account personale sulla piattaforma ClickFly.</w:t>
+        <w:t xml:space="preserve"> utente che non ha un account personale sulla piattaforma </w:t>
+      </w:r>
+      <w:proofErr w:type="spellStart"/>
+      <w:r>
+        <w:rPr>
+          <w:sz w:val="24"/>
+          <w:szCs w:val="24"/>
+        </w:rPr>
+        <w:t>ClickFly</w:t>
+      </w:r>
+      <w:proofErr w:type="spellEnd"/>
+      <w:r>
+        <w:rPr>
+          <w:sz w:val="24"/>
+          <w:szCs w:val="24"/>
+        </w:rPr>
+        <w:t>.</w:t>
       </w:r>
     </w:p>
     <w:p>
@@ -15539,7 +16223,24 @@
           <w:sz w:val="24"/>
           <w:szCs w:val="24"/>
         </w:rPr>
-        <w:t xml:space="preserve"> utente che ha un account personale sulla piattaforma ClickFly.</w:t>
+        <w:t xml:space="preserve"> utente che ha un account personale sulla piattaforma </w:t>
+      </w:r>
+      <w:proofErr w:type="spellStart"/>
+      <w:r>
+        <w:rPr>
+          <w:sz w:val="24"/>
+          <w:szCs w:val="24"/>
+        </w:rPr>
+        <w:lastRenderedPageBreak/>
+        <w:t>ClickFly</w:t>
+      </w:r>
+      <w:proofErr w:type="spellEnd"/>
+      <w:r>
+        <w:rPr>
+          <w:sz w:val="24"/>
+          <w:szCs w:val="24"/>
+        </w:rPr>
+        <w:t>.</w:t>
       </w:r>
     </w:p>
     <w:p>
@@ -15569,7 +16270,23 @@
           <w:sz w:val="24"/>
           <w:szCs w:val="24"/>
         </w:rPr>
-        <w:t xml:space="preserve"> utente che ha un account personale sulla piattaforma ClickFly e ha effettuato l’operazione di autenticazione (login)</w:t>
+        <w:t xml:space="preserve"> utente che ha un account personale sulla piattaforma </w:t>
+      </w:r>
+      <w:proofErr w:type="spellStart"/>
+      <w:r>
+        <w:rPr>
+          <w:sz w:val="24"/>
+          <w:szCs w:val="24"/>
+        </w:rPr>
+        <w:t>ClickFly</w:t>
+      </w:r>
+      <w:proofErr w:type="spellEnd"/>
+      <w:r>
+        <w:rPr>
+          <w:sz w:val="24"/>
+          <w:szCs w:val="24"/>
+        </w:rPr>
+        <w:t xml:space="preserve"> e ha effettuato l’operazione di autenticazione (login)</w:t>
       </w:r>
     </w:p>
     <w:p>
@@ -15599,7 +16316,23 @@
           <w:sz w:val="24"/>
           <w:szCs w:val="24"/>
         </w:rPr>
-        <w:t xml:space="preserve"> utente che ha un account personale sulla piattaforma ClickFly, ma non ha effettuato l’operazione di autenticazione (login).</w:t>
+        <w:t xml:space="preserve"> utente che ha un account personale sulla piattaforma </w:t>
+      </w:r>
+      <w:proofErr w:type="spellStart"/>
+      <w:r>
+        <w:rPr>
+          <w:sz w:val="24"/>
+          <w:szCs w:val="24"/>
+        </w:rPr>
+        <w:t>ClickFly</w:t>
+      </w:r>
+      <w:proofErr w:type="spellEnd"/>
+      <w:r>
+        <w:rPr>
+          <w:sz w:val="24"/>
+          <w:szCs w:val="24"/>
+        </w:rPr>
+        <w:t>, ma non ha effettuato l’operazione di autenticazione (login).</w:t>
       </w:r>
       <w:bookmarkStart w:id="25" w:name="_8yze7fq8vu6a" w:colFirst="0" w:colLast="0"/>
       <w:bookmarkEnd w:id="25"/>

</xml_diff>